<commit_message>
ER for Admin is Added
</commit_message>
<xml_diff>
--- a/Documents/Final Report-Dacademe.docx
+++ b/Documents/Final Report-Dacademe.docx
@@ -496,6 +496,7 @@
             <w:dataBinding w:prefixMappings="xmlns:ns0='http://purl.org/dc/elements/1.1/' xmlns:ns1='http://schemas.openxmlformats.org/package/2006/metadata/core-properties' " w:xpath="/ns1:coreProperties[1]/ns0:creator[1]" w:storeItemID="{6C3C8BC8-F283-45AE-878A-BAB7291924A1}"/>
             <w:text/>
           </w:sdtPr>
+          <w:sdtEndPr/>
           <w:sdtContent>
             <w:tc>
               <w:tcPr>
@@ -1222,6 +1223,7 @@
           <w:dataBinding w:prefixMappings="xmlns:ns0='http://purl.org/dc/elements/1.1/' xmlns:ns1='http://schemas.openxmlformats.org/package/2006/metadata/core-properties' " w:xpath="/ns1:coreProperties[1]/ns0:title[1]" w:storeItemID="{6C3C8BC8-F283-45AE-878A-BAB7291924A1}"/>
           <w:text/>
         </w:sdtPr>
+        <w:sdtEndPr/>
         <w:sdtContent>
           <w:r>
             <w:rPr>
@@ -2157,6 +2159,7 @@
           <w:dataBinding w:prefixMappings="xmlns:ns0='http://purl.org/dc/elements/1.1/' xmlns:ns1='http://schemas.openxmlformats.org/package/2006/metadata/core-properties' " w:xpath="/ns1:coreProperties[1]/ns0:title[1]" w:storeItemID="{6C3C8BC8-F283-45AE-878A-BAB7291924A1}"/>
           <w:text/>
         </w:sdtPr>
+        <w:sdtEndPr/>
         <w:sdtContent>
           <w:proofErr w:type="spellStart"/>
           <w:r>
@@ -2535,6 +2538,7 @@
           <w:docPartUnique/>
         </w:docPartObj>
       </w:sdtPr>
+      <w:sdtEndPr/>
       <w:sdtContent>
         <w:p>
           <w:pPr>
@@ -4570,7 +4574,6 @@
         <w:tabs>
           <w:tab w:val="right" w:leader="dot" w:pos="8296"/>
         </w:tabs>
-        <w:spacing w:line="360" w:lineRule="auto"/>
         <w:rPr>
           <w:rFonts w:asciiTheme="minorHAnsi" w:eastAsiaTheme="minorEastAsia" w:hAnsiTheme="minorHAnsi"/>
           <w:noProof/>
@@ -4605,7 +4608,7 @@
         </w:rPr>
         <w:fldChar w:fldCharType="separate"/>
       </w:r>
-      <w:hyperlink r:id="rId28" w:anchor="_Toc188097318" w:history="1">
+      <w:hyperlink w:anchor="_Toc188102084" w:history="1">
         <w:r>
           <w:rPr>
             <w:rStyle w:val="Hyperlink"/>
@@ -4615,7 +4618,6 @@
         </w:r>
         <w:r>
           <w:rPr>
-            <w:rStyle w:val="Hyperlink"/>
             <w:noProof/>
             <w:webHidden/>
           </w:rPr>
@@ -4623,7 +4625,6 @@
         </w:r>
         <w:r>
           <w:rPr>
-            <w:rStyle w:val="Hyperlink"/>
             <w:noProof/>
             <w:webHidden/>
           </w:rPr>
@@ -4631,22 +4632,19 @@
         </w:r>
         <w:r>
           <w:rPr>
-            <w:rStyle w:val="Hyperlink"/>
             <w:noProof/>
             <w:webHidden/>
           </w:rPr>
-          <w:instrText xml:space="preserve"> PAGEREF _Toc188097318 \h </w:instrText>
+          <w:instrText xml:space="preserve"> PAGEREF _Toc188102084 \h </w:instrText>
         </w:r>
         <w:r>
           <w:rPr>
-            <w:rStyle w:val="Hyperlink"/>
             <w:noProof/>
             <w:webHidden/>
           </w:rPr>
         </w:r>
         <w:r>
           <w:rPr>
-            <w:rStyle w:val="Hyperlink"/>
             <w:noProof/>
             <w:webHidden/>
           </w:rPr>
@@ -4654,15 +4652,13 @@
         </w:r>
         <w:r>
           <w:rPr>
-            <w:rStyle w:val="Hyperlink"/>
             <w:noProof/>
             <w:webHidden/>
           </w:rPr>
-          <w:t>10</w:t>
+          <w:t>20</w:t>
         </w:r>
         <w:r>
           <w:rPr>
-            <w:rStyle w:val="Hyperlink"/>
             <w:noProof/>
             <w:webHidden/>
           </w:rPr>
@@ -4676,7 +4672,6 @@
         <w:tabs>
           <w:tab w:val="right" w:leader="dot" w:pos="8296"/>
         </w:tabs>
-        <w:spacing w:line="360" w:lineRule="auto"/>
         <w:rPr>
           <w:rFonts w:asciiTheme="minorHAnsi" w:eastAsiaTheme="minorEastAsia" w:hAnsiTheme="minorHAnsi"/>
           <w:noProof/>
@@ -4684,17 +4679,16 @@
           <w:lang w:val="en-US"/>
         </w:rPr>
       </w:pPr>
-      <w:hyperlink r:id="rId29" w:anchor="_Toc188097319" w:history="1">
+      <w:hyperlink w:anchor="_Toc188102085" w:history="1">
         <w:r>
           <w:rPr>
             <w:rStyle w:val="Hyperlink"/>
             <w:noProof/>
           </w:rPr>
-          <w:t>Figure 6.2 Level-0, DFD</w:t>
+          <w:t>Figure 6.2 ER- Diagram for Admin</w:t>
         </w:r>
         <w:r>
           <w:rPr>
-            <w:rStyle w:val="Hyperlink"/>
             <w:noProof/>
             <w:webHidden/>
           </w:rPr>
@@ -4702,7 +4696,6 @@
         </w:r>
         <w:r>
           <w:rPr>
-            <w:rStyle w:val="Hyperlink"/>
             <w:noProof/>
             <w:webHidden/>
           </w:rPr>
@@ -4710,22 +4703,19 @@
         </w:r>
         <w:r>
           <w:rPr>
-            <w:rStyle w:val="Hyperlink"/>
             <w:noProof/>
             <w:webHidden/>
           </w:rPr>
-          <w:instrText xml:space="preserve"> PAGEREF _Toc188097319 \h </w:instrText>
+          <w:instrText xml:space="preserve"> PAGEREF _Toc188102085 \h </w:instrText>
         </w:r>
         <w:r>
           <w:rPr>
-            <w:rStyle w:val="Hyperlink"/>
             <w:noProof/>
             <w:webHidden/>
           </w:rPr>
         </w:r>
         <w:r>
           <w:rPr>
-            <w:rStyle w:val="Hyperlink"/>
             <w:noProof/>
             <w:webHidden/>
           </w:rPr>
@@ -4733,15 +4723,13 @@
         </w:r>
         <w:r>
           <w:rPr>
-            <w:rStyle w:val="Hyperlink"/>
             <w:noProof/>
             <w:webHidden/>
           </w:rPr>
-          <w:t>12</w:t>
+          <w:t>21</w:t>
         </w:r>
         <w:r>
           <w:rPr>
-            <w:rStyle w:val="Hyperlink"/>
             <w:noProof/>
             <w:webHidden/>
           </w:rPr>
@@ -4755,7 +4743,6 @@
         <w:tabs>
           <w:tab w:val="right" w:leader="dot" w:pos="8296"/>
         </w:tabs>
-        <w:spacing w:line="360" w:lineRule="auto"/>
         <w:rPr>
           <w:rFonts w:asciiTheme="minorHAnsi" w:eastAsiaTheme="minorEastAsia" w:hAnsiTheme="minorHAnsi"/>
           <w:noProof/>
@@ -4763,17 +4750,16 @@
           <w:lang w:val="en-US"/>
         </w:rPr>
       </w:pPr>
-      <w:hyperlink r:id="rId30" w:anchor="_Toc188097320" w:history="1">
+      <w:hyperlink w:anchor="_Toc188102086" w:history="1">
         <w:r>
           <w:rPr>
             <w:rStyle w:val="Hyperlink"/>
             <w:noProof/>
           </w:rPr>
-          <w:t>Figure 6.3  Level-1 DFD for User</w:t>
+          <w:t>Figure 6.3 Level-0, DFD</w:t>
         </w:r>
         <w:r>
           <w:rPr>
-            <w:rStyle w:val="Hyperlink"/>
             <w:noProof/>
             <w:webHidden/>
           </w:rPr>
@@ -4781,7 +4767,6 @@
         </w:r>
         <w:r>
           <w:rPr>
-            <w:rStyle w:val="Hyperlink"/>
             <w:noProof/>
             <w:webHidden/>
           </w:rPr>
@@ -4789,22 +4774,19 @@
         </w:r>
         <w:r>
           <w:rPr>
-            <w:rStyle w:val="Hyperlink"/>
             <w:noProof/>
             <w:webHidden/>
           </w:rPr>
-          <w:instrText xml:space="preserve"> PAGEREF _Toc188097320 \h </w:instrText>
+          <w:instrText xml:space="preserve"> PAGEREF _Toc188102086 \h </w:instrText>
         </w:r>
         <w:r>
           <w:rPr>
-            <w:rStyle w:val="Hyperlink"/>
             <w:noProof/>
             <w:webHidden/>
           </w:rPr>
         </w:r>
         <w:r>
           <w:rPr>
-            <w:rStyle w:val="Hyperlink"/>
             <w:noProof/>
             <w:webHidden/>
           </w:rPr>
@@ -4812,15 +4794,13 @@
         </w:r>
         <w:r>
           <w:rPr>
-            <w:rStyle w:val="Hyperlink"/>
             <w:noProof/>
             <w:webHidden/>
           </w:rPr>
-          <w:t>12</w:t>
+          <w:t>22</w:t>
         </w:r>
         <w:r>
           <w:rPr>
-            <w:rStyle w:val="Hyperlink"/>
             <w:noProof/>
             <w:webHidden/>
           </w:rPr>
@@ -4834,7 +4814,6 @@
         <w:tabs>
           <w:tab w:val="right" w:leader="dot" w:pos="8296"/>
         </w:tabs>
-        <w:spacing w:line="360" w:lineRule="auto"/>
         <w:rPr>
           <w:rFonts w:asciiTheme="minorHAnsi" w:eastAsiaTheme="minorEastAsia" w:hAnsiTheme="minorHAnsi"/>
           <w:noProof/>
@@ -4842,17 +4821,16 @@
           <w:lang w:val="en-US"/>
         </w:rPr>
       </w:pPr>
-      <w:hyperlink r:id="rId31" w:anchor="_Toc188097321" w:history="1">
+      <w:hyperlink w:anchor="_Toc188102087" w:history="1">
         <w:r>
           <w:rPr>
             <w:rStyle w:val="Hyperlink"/>
             <w:noProof/>
           </w:rPr>
-          <w:t>Figure 6.4  Level-1, DFD for admin</w:t>
+          <w:t>Figure 6.4  Level-1 DFD for User</w:t>
         </w:r>
         <w:r>
           <w:rPr>
-            <w:rStyle w:val="Hyperlink"/>
             <w:noProof/>
             <w:webHidden/>
           </w:rPr>
@@ -4860,7 +4838,6 @@
         </w:r>
         <w:r>
           <w:rPr>
-            <w:rStyle w:val="Hyperlink"/>
             <w:noProof/>
             <w:webHidden/>
           </w:rPr>
@@ -4868,22 +4845,19 @@
         </w:r>
         <w:r>
           <w:rPr>
-            <w:rStyle w:val="Hyperlink"/>
             <w:noProof/>
             <w:webHidden/>
           </w:rPr>
-          <w:instrText xml:space="preserve"> PAGEREF _Toc188097321 \h </w:instrText>
+          <w:instrText xml:space="preserve"> PAGEREF _Toc188102087 \h </w:instrText>
         </w:r>
         <w:r>
           <w:rPr>
-            <w:rStyle w:val="Hyperlink"/>
             <w:noProof/>
             <w:webHidden/>
           </w:rPr>
         </w:r>
         <w:r>
           <w:rPr>
-            <w:rStyle w:val="Hyperlink"/>
             <w:noProof/>
             <w:webHidden/>
           </w:rPr>
@@ -4891,15 +4865,13 @@
         </w:r>
         <w:r>
           <w:rPr>
-            <w:rStyle w:val="Hyperlink"/>
             <w:noProof/>
             <w:webHidden/>
           </w:rPr>
-          <w:t>13</w:t>
+          <w:t>23</w:t>
         </w:r>
         <w:r>
           <w:rPr>
-            <w:rStyle w:val="Hyperlink"/>
             <w:noProof/>
             <w:webHidden/>
           </w:rPr>
@@ -4913,7 +4885,6 @@
         <w:tabs>
           <w:tab w:val="right" w:leader="dot" w:pos="8296"/>
         </w:tabs>
-        <w:spacing w:line="360" w:lineRule="auto"/>
         <w:rPr>
           <w:rFonts w:asciiTheme="minorHAnsi" w:eastAsiaTheme="minorEastAsia" w:hAnsiTheme="minorHAnsi"/>
           <w:noProof/>
@@ -4921,17 +4892,16 @@
           <w:lang w:val="en-US"/>
         </w:rPr>
       </w:pPr>
-      <w:hyperlink r:id="rId32" w:anchor="_Toc188097322" w:history="1">
+      <w:hyperlink w:anchor="_Toc188102088" w:history="1">
         <w:r>
           <w:rPr>
             <w:rStyle w:val="Hyperlink"/>
             <w:noProof/>
           </w:rPr>
-          <w:t>Figure 6.5 Level-2, DFD for user login</w:t>
+          <w:t>Figure 6.5  Level-1, DFD for admin</w:t>
         </w:r>
         <w:r>
           <w:rPr>
-            <w:rStyle w:val="Hyperlink"/>
             <w:noProof/>
             <w:webHidden/>
           </w:rPr>
@@ -4939,7 +4909,6 @@
         </w:r>
         <w:r>
           <w:rPr>
-            <w:rStyle w:val="Hyperlink"/>
             <w:noProof/>
             <w:webHidden/>
           </w:rPr>
@@ -4947,22 +4916,19 @@
         </w:r>
         <w:r>
           <w:rPr>
-            <w:rStyle w:val="Hyperlink"/>
             <w:noProof/>
             <w:webHidden/>
           </w:rPr>
-          <w:instrText xml:space="preserve"> PAGEREF _Toc188097322 \h </w:instrText>
+          <w:instrText xml:space="preserve"> PAGEREF _Toc188102088 \h </w:instrText>
         </w:r>
         <w:r>
           <w:rPr>
-            <w:rStyle w:val="Hyperlink"/>
             <w:noProof/>
             <w:webHidden/>
           </w:rPr>
         </w:r>
         <w:r>
           <w:rPr>
-            <w:rStyle w:val="Hyperlink"/>
             <w:noProof/>
             <w:webHidden/>
           </w:rPr>
@@ -4970,15 +4936,13 @@
         </w:r>
         <w:r>
           <w:rPr>
-            <w:rStyle w:val="Hyperlink"/>
             <w:noProof/>
             <w:webHidden/>
           </w:rPr>
-          <w:t>13</w:t>
+          <w:t>23</w:t>
         </w:r>
         <w:r>
           <w:rPr>
-            <w:rStyle w:val="Hyperlink"/>
             <w:noProof/>
             <w:webHidden/>
           </w:rPr>
@@ -4992,7 +4956,6 @@
         <w:tabs>
           <w:tab w:val="right" w:leader="dot" w:pos="8296"/>
         </w:tabs>
-        <w:spacing w:line="360" w:lineRule="auto"/>
         <w:rPr>
           <w:rFonts w:asciiTheme="minorHAnsi" w:eastAsiaTheme="minorEastAsia" w:hAnsiTheme="minorHAnsi"/>
           <w:noProof/>
@@ -5000,17 +4963,16 @@
           <w:lang w:val="en-US"/>
         </w:rPr>
       </w:pPr>
-      <w:hyperlink r:id="rId33" w:anchor="_Toc188097323" w:history="1">
+      <w:hyperlink w:anchor="_Toc188102089" w:history="1">
         <w:r>
           <w:rPr>
             <w:rStyle w:val="Hyperlink"/>
             <w:noProof/>
           </w:rPr>
-          <w:t>Figure 6.6 Level-2, DFD for User Register</w:t>
+          <w:t>Figure 6.6 Level-2, DFD for user login</w:t>
         </w:r>
         <w:r>
           <w:rPr>
-            <w:rStyle w:val="Hyperlink"/>
             <w:noProof/>
             <w:webHidden/>
           </w:rPr>
@@ -5018,7 +4980,6 @@
         </w:r>
         <w:r>
           <w:rPr>
-            <w:rStyle w:val="Hyperlink"/>
             <w:noProof/>
             <w:webHidden/>
           </w:rPr>
@@ -5026,22 +4987,19 @@
         </w:r>
         <w:r>
           <w:rPr>
-            <w:rStyle w:val="Hyperlink"/>
             <w:noProof/>
             <w:webHidden/>
           </w:rPr>
-          <w:instrText xml:space="preserve"> PAGEREF _Toc188097323 \h </w:instrText>
+          <w:instrText xml:space="preserve"> PAGEREF _Toc188102089 \h </w:instrText>
         </w:r>
         <w:r>
           <w:rPr>
-            <w:rStyle w:val="Hyperlink"/>
             <w:noProof/>
             <w:webHidden/>
           </w:rPr>
         </w:r>
         <w:r>
           <w:rPr>
-            <w:rStyle w:val="Hyperlink"/>
             <w:noProof/>
             <w:webHidden/>
           </w:rPr>
@@ -5049,15 +5007,13 @@
         </w:r>
         <w:r>
           <w:rPr>
-            <w:rStyle w:val="Hyperlink"/>
             <w:noProof/>
             <w:webHidden/>
           </w:rPr>
-          <w:t>14</w:t>
+          <w:t>24</w:t>
         </w:r>
         <w:r>
           <w:rPr>
-            <w:rStyle w:val="Hyperlink"/>
             <w:noProof/>
             <w:webHidden/>
           </w:rPr>
@@ -5071,7 +5027,6 @@
         <w:tabs>
           <w:tab w:val="right" w:leader="dot" w:pos="8296"/>
         </w:tabs>
-        <w:spacing w:line="360" w:lineRule="auto"/>
         <w:rPr>
           <w:rFonts w:asciiTheme="minorHAnsi" w:eastAsiaTheme="minorEastAsia" w:hAnsiTheme="minorHAnsi"/>
           <w:noProof/>
@@ -5079,17 +5034,16 @@
           <w:lang w:val="en-US"/>
         </w:rPr>
       </w:pPr>
-      <w:hyperlink r:id="rId34" w:anchor="_Toc188097324" w:history="1">
+      <w:hyperlink w:anchor="_Toc188102090" w:history="1">
         <w:r>
           <w:rPr>
             <w:rStyle w:val="Hyperlink"/>
             <w:noProof/>
           </w:rPr>
-          <w:t>Figure 6.7 Level-2, DFD for free course</w:t>
+          <w:t>Figure 6.7 Level-2, DFD for User Register</w:t>
         </w:r>
         <w:r>
           <w:rPr>
-            <w:rStyle w:val="Hyperlink"/>
             <w:noProof/>
             <w:webHidden/>
           </w:rPr>
@@ -5097,7 +5051,6 @@
         </w:r>
         <w:r>
           <w:rPr>
-            <w:rStyle w:val="Hyperlink"/>
             <w:noProof/>
             <w:webHidden/>
           </w:rPr>
@@ -5105,22 +5058,19 @@
         </w:r>
         <w:r>
           <w:rPr>
-            <w:rStyle w:val="Hyperlink"/>
             <w:noProof/>
             <w:webHidden/>
           </w:rPr>
-          <w:instrText xml:space="preserve"> PAGEREF _Toc188097324 \h </w:instrText>
+          <w:instrText xml:space="preserve"> PAGEREF _Toc188102090 \h </w:instrText>
         </w:r>
         <w:r>
           <w:rPr>
-            <w:rStyle w:val="Hyperlink"/>
             <w:noProof/>
             <w:webHidden/>
           </w:rPr>
         </w:r>
         <w:r>
           <w:rPr>
-            <w:rStyle w:val="Hyperlink"/>
             <w:noProof/>
             <w:webHidden/>
           </w:rPr>
@@ -5128,15 +5078,13 @@
         </w:r>
         <w:r>
           <w:rPr>
-            <w:rStyle w:val="Hyperlink"/>
             <w:noProof/>
             <w:webHidden/>
           </w:rPr>
-          <w:t>14</w:t>
+          <w:t>24</w:t>
         </w:r>
         <w:r>
           <w:rPr>
-            <w:rStyle w:val="Hyperlink"/>
             <w:noProof/>
             <w:webHidden/>
           </w:rPr>
@@ -5150,7 +5098,6 @@
         <w:tabs>
           <w:tab w:val="right" w:leader="dot" w:pos="8296"/>
         </w:tabs>
-        <w:spacing w:line="360" w:lineRule="auto"/>
         <w:rPr>
           <w:rFonts w:asciiTheme="minorHAnsi" w:eastAsiaTheme="minorEastAsia" w:hAnsiTheme="minorHAnsi"/>
           <w:noProof/>
@@ -5158,17 +5105,16 @@
           <w:lang w:val="en-US"/>
         </w:rPr>
       </w:pPr>
-      <w:hyperlink r:id="rId35" w:anchor="_Toc188097325" w:history="1">
+      <w:hyperlink w:anchor="_Toc188102091" w:history="1">
         <w:r>
           <w:rPr>
             <w:rStyle w:val="Hyperlink"/>
             <w:noProof/>
           </w:rPr>
-          <w:t>Figure 6.8 Level-2, DFD for token purchase</w:t>
+          <w:t>Figure 6.8 Level-2, DFD for free course</w:t>
         </w:r>
         <w:r>
           <w:rPr>
-            <w:rStyle w:val="Hyperlink"/>
             <w:noProof/>
             <w:webHidden/>
           </w:rPr>
@@ -5176,7 +5122,6 @@
         </w:r>
         <w:r>
           <w:rPr>
-            <w:rStyle w:val="Hyperlink"/>
             <w:noProof/>
             <w:webHidden/>
           </w:rPr>
@@ -5184,22 +5129,19 @@
         </w:r>
         <w:r>
           <w:rPr>
-            <w:rStyle w:val="Hyperlink"/>
             <w:noProof/>
             <w:webHidden/>
           </w:rPr>
-          <w:instrText xml:space="preserve"> PAGEREF _Toc188097325 \h </w:instrText>
+          <w:instrText xml:space="preserve"> PAGEREF _Toc188102091 \h </w:instrText>
         </w:r>
         <w:r>
           <w:rPr>
-            <w:rStyle w:val="Hyperlink"/>
             <w:noProof/>
             <w:webHidden/>
           </w:rPr>
         </w:r>
         <w:r>
           <w:rPr>
-            <w:rStyle w:val="Hyperlink"/>
             <w:noProof/>
             <w:webHidden/>
           </w:rPr>
@@ -5207,15 +5149,13 @@
         </w:r>
         <w:r>
           <w:rPr>
-            <w:rStyle w:val="Hyperlink"/>
             <w:noProof/>
             <w:webHidden/>
           </w:rPr>
-          <w:t>15</w:t>
+          <w:t>25</w:t>
         </w:r>
         <w:r>
           <w:rPr>
-            <w:rStyle w:val="Hyperlink"/>
             <w:noProof/>
             <w:webHidden/>
           </w:rPr>
@@ -5229,7 +5169,6 @@
         <w:tabs>
           <w:tab w:val="right" w:leader="dot" w:pos="8296"/>
         </w:tabs>
-        <w:spacing w:line="360" w:lineRule="auto"/>
         <w:rPr>
           <w:rFonts w:asciiTheme="minorHAnsi" w:eastAsiaTheme="minorEastAsia" w:hAnsiTheme="minorHAnsi"/>
           <w:noProof/>
@@ -5237,7 +5176,78 @@
           <w:lang w:val="en-US"/>
         </w:rPr>
       </w:pPr>
-      <w:hyperlink r:id="rId36" w:anchor="_Toc188097326" w:history="1">
+      <w:hyperlink w:anchor="_Toc188102092" w:history="1">
+        <w:r>
+          <w:rPr>
+            <w:rStyle w:val="Hyperlink"/>
+            <w:noProof/>
+          </w:rPr>
+          <w:t>Figure 6.9 Level-2, DFD for token purchase</w:t>
+        </w:r>
+        <w:r>
+          <w:rPr>
+            <w:noProof/>
+            <w:webHidden/>
+          </w:rPr>
+          <w:tab/>
+        </w:r>
+        <w:r>
+          <w:rPr>
+            <w:noProof/>
+            <w:webHidden/>
+          </w:rPr>
+          <w:fldChar w:fldCharType="begin"/>
+        </w:r>
+        <w:r>
+          <w:rPr>
+            <w:noProof/>
+            <w:webHidden/>
+          </w:rPr>
+          <w:instrText xml:space="preserve"> PAGEREF _Toc188102092 \h </w:instrText>
+        </w:r>
+        <w:r>
+          <w:rPr>
+            <w:noProof/>
+            <w:webHidden/>
+          </w:rPr>
+        </w:r>
+        <w:r>
+          <w:rPr>
+            <w:noProof/>
+            <w:webHidden/>
+          </w:rPr>
+          <w:fldChar w:fldCharType="separate"/>
+        </w:r>
+        <w:r>
+          <w:rPr>
+            <w:noProof/>
+            <w:webHidden/>
+          </w:rPr>
+          <w:t>25</w:t>
+        </w:r>
+        <w:r>
+          <w:rPr>
+            <w:noProof/>
+            <w:webHidden/>
+          </w:rPr>
+          <w:fldChar w:fldCharType="end"/>
+        </w:r>
+      </w:hyperlink>
+    </w:p>
+    <w:p>
+      <w:pPr>
+        <w:pStyle w:val="TableofFigures"/>
+        <w:tabs>
+          <w:tab w:val="right" w:leader="dot" w:pos="8296"/>
+        </w:tabs>
+        <w:rPr>
+          <w:rFonts w:asciiTheme="minorHAnsi" w:eastAsiaTheme="minorEastAsia" w:hAnsiTheme="minorHAnsi"/>
+          <w:noProof/>
+          <w:sz w:val="22"/>
+          <w:lang w:val="en-US"/>
+        </w:rPr>
+      </w:pPr>
+      <w:hyperlink w:anchor="_Toc188102093" w:history="1">
         <w:r>
           <w:rPr>
             <w:rStyle w:val="Hyperlink"/>
@@ -5247,7 +5257,6 @@
         </w:r>
         <w:r>
           <w:rPr>
-            <w:rStyle w:val="Hyperlink"/>
             <w:noProof/>
             <w:webHidden/>
           </w:rPr>
@@ -5255,7 +5264,6 @@
         </w:r>
         <w:r>
           <w:rPr>
-            <w:rStyle w:val="Hyperlink"/>
             <w:noProof/>
             <w:webHidden/>
           </w:rPr>
@@ -5263,22 +5271,19 @@
         </w:r>
         <w:r>
           <w:rPr>
-            <w:rStyle w:val="Hyperlink"/>
             <w:noProof/>
             <w:webHidden/>
           </w:rPr>
-          <w:instrText xml:space="preserve"> PAGEREF _Toc188097326 \h </w:instrText>
+          <w:instrText xml:space="preserve"> PAGEREF _Toc188102093 \h </w:instrText>
         </w:r>
         <w:r>
           <w:rPr>
-            <w:rStyle w:val="Hyperlink"/>
             <w:noProof/>
             <w:webHidden/>
           </w:rPr>
         </w:r>
         <w:r>
           <w:rPr>
-            <w:rStyle w:val="Hyperlink"/>
             <w:noProof/>
             <w:webHidden/>
           </w:rPr>
@@ -5286,15 +5291,13 @@
         </w:r>
         <w:r>
           <w:rPr>
-            <w:rStyle w:val="Hyperlink"/>
             <w:noProof/>
             <w:webHidden/>
           </w:rPr>
-          <w:t>17</w:t>
+          <w:t>27</w:t>
         </w:r>
         <w:r>
           <w:rPr>
-            <w:rStyle w:val="Hyperlink"/>
             <w:noProof/>
             <w:webHidden/>
           </w:rPr>
@@ -5308,7 +5311,6 @@
         <w:tabs>
           <w:tab w:val="right" w:leader="dot" w:pos="8296"/>
         </w:tabs>
-        <w:spacing w:line="360" w:lineRule="auto"/>
         <w:rPr>
           <w:rFonts w:asciiTheme="minorHAnsi" w:eastAsiaTheme="minorEastAsia" w:hAnsiTheme="minorHAnsi"/>
           <w:noProof/>
@@ -5316,7 +5318,7 @@
           <w:lang w:val="en-US"/>
         </w:rPr>
       </w:pPr>
-      <w:hyperlink r:id="rId37" w:anchor="_Toc188097327" w:history="1">
+      <w:hyperlink w:anchor="_Toc188102094" w:history="1">
         <w:r>
           <w:rPr>
             <w:rStyle w:val="Hyperlink"/>
@@ -5326,7 +5328,6 @@
         </w:r>
         <w:r>
           <w:rPr>
-            <w:rStyle w:val="Hyperlink"/>
             <w:noProof/>
             <w:webHidden/>
           </w:rPr>
@@ -5334,7 +5335,6 @@
         </w:r>
         <w:r>
           <w:rPr>
-            <w:rStyle w:val="Hyperlink"/>
             <w:noProof/>
             <w:webHidden/>
           </w:rPr>
@@ -5342,22 +5342,19 @@
         </w:r>
         <w:r>
           <w:rPr>
-            <w:rStyle w:val="Hyperlink"/>
             <w:noProof/>
             <w:webHidden/>
           </w:rPr>
-          <w:instrText xml:space="preserve"> PAGEREF _Toc188097327 \h </w:instrText>
+          <w:instrText xml:space="preserve"> PAGEREF _Toc188102094 \h </w:instrText>
         </w:r>
         <w:r>
           <w:rPr>
-            <w:rStyle w:val="Hyperlink"/>
             <w:noProof/>
             <w:webHidden/>
           </w:rPr>
         </w:r>
         <w:r>
           <w:rPr>
-            <w:rStyle w:val="Hyperlink"/>
             <w:noProof/>
             <w:webHidden/>
           </w:rPr>
@@ -5365,15 +5362,13 @@
         </w:r>
         <w:r>
           <w:rPr>
-            <w:rStyle w:val="Hyperlink"/>
             <w:noProof/>
             <w:webHidden/>
           </w:rPr>
-          <w:t>19</w:t>
+          <w:t>29</w:t>
         </w:r>
         <w:r>
           <w:rPr>
-            <w:rStyle w:val="Hyperlink"/>
             <w:noProof/>
             <w:webHidden/>
           </w:rPr>
@@ -5400,6 +5395,8 @@
         </w:rPr>
         <w:fldChar w:fldCharType="end"/>
       </w:r>
+      <w:bookmarkStart w:id="5" w:name="_GoBack"/>
+      <w:bookmarkEnd w:id="5"/>
     </w:p>
     <w:p>
       <w:pPr>
@@ -5983,12 +5980,12 @@
         <w:ind w:left="270" w:hanging="270"/>
         <w:jc w:val="both"/>
       </w:pPr>
-      <w:bookmarkStart w:id="5" w:name="_Toc188097380"/>
+      <w:bookmarkStart w:id="6" w:name="_Toc188097380"/>
       <w:r>
         <w:lastRenderedPageBreak/>
         <w:t>INTRODUCTION</w:t>
       </w:r>
-      <w:bookmarkEnd w:id="5"/>
+      <w:bookmarkEnd w:id="6"/>
     </w:p>
     <w:p>
       <w:pPr>
@@ -6114,7 +6111,7 @@
           <w:szCs w:val="28"/>
         </w:rPr>
       </w:pPr>
-      <w:bookmarkStart w:id="6" w:name="_Toc188097381"/>
+      <w:bookmarkStart w:id="7" w:name="_Toc188097381"/>
       <w:r>
         <w:rPr>
           <w:szCs w:val="28"/>
@@ -6122,7 +6119,7 @@
         <w:lastRenderedPageBreak/>
         <w:t>PROBLEM STATEMENT</w:t>
       </w:r>
-      <w:bookmarkEnd w:id="6"/>
+      <w:bookmarkEnd w:id="7"/>
     </w:p>
     <w:p>
       <w:pPr>
@@ -6307,11 +6304,11 @@
         <w:ind w:left="270" w:hanging="270"/>
         <w:jc w:val="both"/>
       </w:pPr>
-      <w:bookmarkStart w:id="7" w:name="_Toc188097382"/>
+      <w:bookmarkStart w:id="8" w:name="_Toc188097382"/>
       <w:r>
         <w:t>OBJECTIVES</w:t>
       </w:r>
-      <w:bookmarkEnd w:id="7"/>
+      <w:bookmarkEnd w:id="8"/>
     </w:p>
     <w:p>
       <w:pPr>
@@ -6372,12 +6369,12 @@
         </w:numPr>
         <w:spacing w:line="360" w:lineRule="auto"/>
       </w:pPr>
-      <w:bookmarkStart w:id="8" w:name="_Toc188097383"/>
+      <w:bookmarkStart w:id="9" w:name="_Toc188097383"/>
       <w:r>
         <w:lastRenderedPageBreak/>
         <w:t>BACKGROUND STUDY</w:t>
       </w:r>
-      <w:bookmarkEnd w:id="8"/>
+      <w:bookmarkEnd w:id="9"/>
     </w:p>
     <w:p>
       <w:pPr>
@@ -6540,7 +6537,7 @@
           <w:szCs w:val="28"/>
         </w:rPr>
       </w:pPr>
-      <w:bookmarkStart w:id="9" w:name="_Toc188097384"/>
+      <w:bookmarkStart w:id="10" w:name="_Toc188097384"/>
       <w:r>
         <w:rPr>
           <w:szCs w:val="28"/>
@@ -6548,7 +6545,7 @@
         <w:lastRenderedPageBreak/>
         <w:t>FESIBILITY ANALYSIS</w:t>
       </w:r>
-      <w:bookmarkEnd w:id="9"/>
+      <w:bookmarkEnd w:id="10"/>
     </w:p>
     <w:p>
       <w:pPr>
@@ -7073,11 +7070,11 @@
         <w:ind w:left="270" w:hanging="270"/>
         <w:jc w:val="both"/>
       </w:pPr>
-      <w:bookmarkStart w:id="10" w:name="_Toc188097385"/>
+      <w:bookmarkStart w:id="11" w:name="_Toc188097385"/>
       <w:r>
         <w:t>REQUIREMENT ANALYSIS</w:t>
       </w:r>
-      <w:bookmarkEnd w:id="10"/>
+      <w:bookmarkEnd w:id="11"/>
     </w:p>
     <w:p>
       <w:pPr>
@@ -9191,8 +9188,8 @@
           <w:szCs w:val="24"/>
         </w:rPr>
       </w:pPr>
-      <w:bookmarkStart w:id="11" w:name="_Toc158660984"/>
-      <w:bookmarkStart w:id="12" w:name="_Toc188098333"/>
+      <w:bookmarkStart w:id="12" w:name="_Toc158660984"/>
+      <w:bookmarkStart w:id="13" w:name="_Toc188098333"/>
       <w:r>
         <w:rPr>
           <w:i w:val="0"/>
@@ -9276,8 +9273,8 @@
         </w:rPr>
         <w:t>: Requirements matrix</w:t>
       </w:r>
-      <w:bookmarkEnd w:id="11"/>
       <w:bookmarkEnd w:id="12"/>
+      <w:bookmarkEnd w:id="13"/>
     </w:p>
     <w:p>
       <w:pPr>
@@ -9298,14 +9295,14 @@
         <w:ind w:left="360"/>
         <w:jc w:val="both"/>
       </w:pPr>
-      <w:bookmarkStart w:id="13" w:name="_Toc188097386"/>
-      <w:bookmarkStart w:id="14" w:name="_Toc125805800"/>
+      <w:bookmarkStart w:id="14" w:name="_Toc188097386"/>
+      <w:bookmarkStart w:id="15" w:name="_Toc125805800"/>
       <w:r>
         <w:lastRenderedPageBreak/>
         <w:t>SYSTEM DESIGN</w:t>
       </w:r>
-      <w:bookmarkEnd w:id="13"/>
       <w:bookmarkEnd w:id="14"/>
+      <w:bookmarkEnd w:id="15"/>
     </w:p>
     <w:p>
       <w:pPr>
@@ -9324,11 +9321,11 @@
         </w:tabs>
         <w:spacing w:line="360" w:lineRule="auto"/>
       </w:pPr>
-      <w:bookmarkStart w:id="15" w:name="_Toc188097387"/>
+      <w:bookmarkStart w:id="16" w:name="_Toc188097387"/>
       <w:r>
         <w:t>6.1 ER-DIAGRAM</w:t>
       </w:r>
-      <w:bookmarkEnd w:id="15"/>
+      <w:bookmarkEnd w:id="16"/>
     </w:p>
     <w:p>
       <w:pPr>
@@ -9360,7 +9357,7 @@
           <w:lang w:val="en-US"/>
         </w:rPr>
         <w:drawing>
-          <wp:inline distT="0" distB="0" distL="0" distR="0">
+          <wp:inline distT="0" distB="0" distL="0" distR="0" wp14:anchorId="075D434E" wp14:editId="1FEBA9CE">
             <wp:extent cx="5273040" cy="4305300"/>
             <wp:effectExtent l="0" t="0" r="3810" b="0"/>
             <wp:docPr id="10" name="Picture 10"/>
@@ -9377,7 +9374,7 @@
                     </pic:cNvPicPr>
                   </pic:nvPicPr>
                   <pic:blipFill>
-                    <a:blip r:embed="rId38">
+                    <a:blip r:embed="rId28">
                       <a:extLst>
                         <a:ext uri="{28A0092B-C50C-407E-A947-70E740481C1C}">
                           <a14:useLocalDpi xmlns:a14="http://schemas.microsoft.com/office/drawing/2010/main" val="0"/>
@@ -9420,7 +9417,7 @@
           <w:szCs w:val="24"/>
         </w:rPr>
       </w:pPr>
-      <w:bookmarkStart w:id="16" w:name="_Toc188097318"/>
+      <w:bookmarkStart w:id="17" w:name="_Toc188102084"/>
       <w:r>
         <w:rPr>
           <w:i w:val="0"/>
@@ -9430,17 +9427,27 @@
         <w:t xml:space="preserve">Figure </w:t>
       </w:r>
       <w:r>
-        <w:fldChar w:fldCharType="begin"/>
-      </w:r>
-      <w:r>
         <w:rPr>
           <w:i w:val="0"/>
           <w:sz w:val="24"/>
           <w:szCs w:val="24"/>
         </w:rPr>
+        <w:fldChar w:fldCharType="begin"/>
+      </w:r>
+      <w:r>
+        <w:rPr>
+          <w:i w:val="0"/>
+          <w:sz w:val="24"/>
+          <w:szCs w:val="24"/>
+        </w:rPr>
         <w:instrText xml:space="preserve"> STYLEREF 1 \s </w:instrText>
       </w:r>
       <w:r>
+        <w:rPr>
+          <w:i w:val="0"/>
+          <w:sz w:val="24"/>
+          <w:szCs w:val="24"/>
+        </w:rPr>
         <w:fldChar w:fldCharType="separate"/>
       </w:r>
       <w:r>
@@ -9453,18 +9460,12 @@
         <w:t>6</w:t>
       </w:r>
       <w:r>
-        <w:fldChar w:fldCharType="end"/>
-      </w:r>
-      <w:r>
         <w:rPr>
           <w:i w:val="0"/>
           <w:sz w:val="24"/>
           <w:szCs w:val="24"/>
         </w:rPr>
-        <w:t>.</w:t>
-      </w:r>
-      <w:r>
-        <w:fldChar w:fldCharType="begin"/>
+        <w:fldChar w:fldCharType="end"/>
       </w:r>
       <w:r>
         <w:rPr>
@@ -9472,9 +9473,30 @@
           <w:sz w:val="24"/>
           <w:szCs w:val="24"/>
         </w:rPr>
+        <w:t>.</w:t>
+      </w:r>
+      <w:r>
+        <w:rPr>
+          <w:i w:val="0"/>
+          <w:sz w:val="24"/>
+          <w:szCs w:val="24"/>
+        </w:rPr>
+        <w:fldChar w:fldCharType="begin"/>
+      </w:r>
+      <w:r>
+        <w:rPr>
+          <w:i w:val="0"/>
+          <w:sz w:val="24"/>
+          <w:szCs w:val="24"/>
+        </w:rPr>
         <w:instrText xml:space="preserve"> SEQ Figure \* ARABIC \s 1 </w:instrText>
       </w:r>
       <w:r>
+        <w:rPr>
+          <w:i w:val="0"/>
+          <w:sz w:val="24"/>
+          <w:szCs w:val="24"/>
+        </w:rPr>
         <w:fldChar w:fldCharType="separate"/>
       </w:r>
       <w:r>
@@ -9487,17 +9509,22 @@
         <w:t>1</w:t>
       </w:r>
       <w:r>
-        <w:fldChar w:fldCharType="end"/>
-      </w:r>
-      <w:r>
         <w:rPr>
           <w:i w:val="0"/>
           <w:sz w:val="24"/>
           <w:szCs w:val="24"/>
         </w:rPr>
+        <w:fldChar w:fldCharType="end"/>
+      </w:r>
+      <w:r>
+        <w:rPr>
+          <w:i w:val="0"/>
+          <w:sz w:val="24"/>
+          <w:szCs w:val="24"/>
+        </w:rPr>
         <w:t xml:space="preserve"> ER- Diagram for User</w:t>
       </w:r>
-      <w:bookmarkEnd w:id="16"/>
+      <w:bookmarkEnd w:id="17"/>
     </w:p>
     <w:p>
       <w:pPr>
@@ -9512,12 +9539,209 @@
     </w:p>
     <w:p>
       <w:pPr>
-        <w:spacing w:line="360" w:lineRule="auto"/>
-      </w:pPr>
+        <w:keepNext/>
+        <w:spacing w:line="360" w:lineRule="auto"/>
+      </w:pPr>
+      <w:r>
+        <w:br w:type="page"/>
+      </w:r>
       <w:r>
         <w:lastRenderedPageBreak/>
-        <w:br w:type="page"/>
-      </w:r>
+        <w:drawing>
+          <wp:inline distT="0" distB="0" distL="0" distR="0" wp14:anchorId="73A6BE39" wp14:editId="5EDC8332">
+            <wp:extent cx="5486400" cy="4528185"/>
+            <wp:effectExtent l="0" t="0" r="0" b="5715"/>
+            <wp:docPr id="12" name="Picture 12"/>
+            <wp:cNvGraphicFramePr>
+              <a:graphicFrameLocks xmlns:a="http://schemas.openxmlformats.org/drawingml/2006/main" noChangeAspect="1"/>
+            </wp:cNvGraphicFramePr>
+            <a:graphic xmlns:a="http://schemas.openxmlformats.org/drawingml/2006/main">
+              <a:graphicData uri="http://schemas.openxmlformats.org/drawingml/2006/picture">
+                <pic:pic xmlns:pic="http://schemas.openxmlformats.org/drawingml/2006/picture">
+                  <pic:nvPicPr>
+                    <pic:cNvPr id="1" name=""/>
+                    <pic:cNvPicPr/>
+                  </pic:nvPicPr>
+                  <pic:blipFill>
+                    <a:blip r:embed="rId29"/>
+                    <a:stretch>
+                      <a:fillRect/>
+                    </a:stretch>
+                  </pic:blipFill>
+                  <pic:spPr>
+                    <a:xfrm>
+                      <a:off x="0" y="0"/>
+                      <a:ext cx="5486400" cy="4528185"/>
+                    </a:xfrm>
+                    <a:prstGeom prst="rect">
+                      <a:avLst/>
+                    </a:prstGeom>
+                  </pic:spPr>
+                </pic:pic>
+              </a:graphicData>
+            </a:graphic>
+          </wp:inline>
+        </w:drawing>
+      </w:r>
+    </w:p>
+    <w:p>
+      <w:pPr>
+        <w:pStyle w:val="Caption"/>
+        <w:jc w:val="center"/>
+        <w:rPr>
+          <w:i w:val="0"/>
+          <w:sz w:val="24"/>
+          <w:szCs w:val="24"/>
+        </w:rPr>
+      </w:pPr>
+      <w:bookmarkStart w:id="18" w:name="_Toc188102085"/>
+      <w:r>
+        <w:rPr>
+          <w:i w:val="0"/>
+          <w:sz w:val="24"/>
+          <w:szCs w:val="24"/>
+        </w:rPr>
+        <w:t xml:space="preserve">Figure </w:t>
+      </w:r>
+      <w:r>
+        <w:rPr>
+          <w:i w:val="0"/>
+          <w:sz w:val="24"/>
+          <w:szCs w:val="24"/>
+        </w:rPr>
+        <w:fldChar w:fldCharType="begin"/>
+      </w:r>
+      <w:r>
+        <w:rPr>
+          <w:i w:val="0"/>
+          <w:sz w:val="24"/>
+          <w:szCs w:val="24"/>
+        </w:rPr>
+        <w:instrText xml:space="preserve"> STYLEREF 1 \s </w:instrText>
+      </w:r>
+      <w:r>
+        <w:rPr>
+          <w:i w:val="0"/>
+          <w:sz w:val="24"/>
+          <w:szCs w:val="24"/>
+        </w:rPr>
+        <w:fldChar w:fldCharType="separate"/>
+      </w:r>
+      <w:r>
+        <w:rPr>
+          <w:i w:val="0"/>
+          <w:noProof/>
+          <w:sz w:val="24"/>
+          <w:szCs w:val="24"/>
+        </w:rPr>
+        <w:t>6</w:t>
+      </w:r>
+      <w:r>
+        <w:rPr>
+          <w:i w:val="0"/>
+          <w:sz w:val="24"/>
+          <w:szCs w:val="24"/>
+        </w:rPr>
+        <w:fldChar w:fldCharType="end"/>
+      </w:r>
+      <w:r>
+        <w:rPr>
+          <w:i w:val="0"/>
+          <w:sz w:val="24"/>
+          <w:szCs w:val="24"/>
+        </w:rPr>
+        <w:t>.</w:t>
+      </w:r>
+      <w:r>
+        <w:rPr>
+          <w:i w:val="0"/>
+          <w:sz w:val="24"/>
+          <w:szCs w:val="24"/>
+        </w:rPr>
+        <w:fldChar w:fldCharType="begin"/>
+      </w:r>
+      <w:r>
+        <w:rPr>
+          <w:i w:val="0"/>
+          <w:sz w:val="24"/>
+          <w:szCs w:val="24"/>
+        </w:rPr>
+        <w:instrText xml:space="preserve"> SEQ Figure \* ARABIC \s 1 </w:instrText>
+      </w:r>
+      <w:r>
+        <w:rPr>
+          <w:i w:val="0"/>
+          <w:sz w:val="24"/>
+          <w:szCs w:val="24"/>
+        </w:rPr>
+        <w:fldChar w:fldCharType="separate"/>
+      </w:r>
+      <w:r>
+        <w:rPr>
+          <w:i w:val="0"/>
+          <w:noProof/>
+          <w:sz w:val="24"/>
+          <w:szCs w:val="24"/>
+        </w:rPr>
+        <w:t>2</w:t>
+      </w:r>
+      <w:r>
+        <w:rPr>
+          <w:i w:val="0"/>
+          <w:sz w:val="24"/>
+          <w:szCs w:val="24"/>
+        </w:rPr>
+        <w:fldChar w:fldCharType="end"/>
+      </w:r>
+      <w:r>
+        <w:rPr>
+          <w:i w:val="0"/>
+          <w:sz w:val="24"/>
+          <w:szCs w:val="24"/>
+        </w:rPr>
+        <w:t xml:space="preserve"> ER- Diagram for Admin</w:t>
+      </w:r>
+      <w:bookmarkEnd w:id="18"/>
+    </w:p>
+    <w:p>
+      <w:pPr>
+        <w:spacing w:line="360" w:lineRule="auto"/>
+      </w:pPr>
+    </w:p>
+    <w:p>
+      <w:pPr>
+        <w:spacing w:line="360" w:lineRule="auto"/>
+      </w:pPr>
+    </w:p>
+    <w:p>
+      <w:pPr>
+        <w:spacing w:line="360" w:lineRule="auto"/>
+      </w:pPr>
+    </w:p>
+    <w:p>
+      <w:pPr>
+        <w:spacing w:line="360" w:lineRule="auto"/>
+      </w:pPr>
+    </w:p>
+    <w:p>
+      <w:pPr>
+        <w:spacing w:line="360" w:lineRule="auto"/>
+      </w:pPr>
+    </w:p>
+    <w:p>
+      <w:pPr>
+        <w:spacing w:line="360" w:lineRule="auto"/>
+      </w:pPr>
+    </w:p>
+    <w:p>
+      <w:pPr>
+        <w:spacing w:line="360" w:lineRule="auto"/>
+      </w:pPr>
+    </w:p>
+    <w:p>
+      <w:pPr>
+        <w:spacing w:line="360" w:lineRule="auto"/>
+      </w:pPr>
     </w:p>
     <w:p>
       <w:pPr>
@@ -9528,11 +9752,11 @@
         <w:lastRenderedPageBreak/>
         <w:t xml:space="preserve"> </w:t>
       </w:r>
-      <w:bookmarkStart w:id="17" w:name="_Toc188097388"/>
+      <w:bookmarkStart w:id="19" w:name="_Toc188097388"/>
       <w:r>
         <w:t>6.2 DATAFLOW DIAGRAM</w:t>
       </w:r>
-      <w:bookmarkEnd w:id="17"/>
+      <w:bookmarkEnd w:id="19"/>
     </w:p>
     <w:p>
       <w:pPr>
@@ -9625,7 +9849,7 @@
           <w:lang w:val="en-US"/>
         </w:rPr>
         <w:drawing>
-          <wp:inline distT="0" distB="0" distL="0" distR="0">
+          <wp:inline distT="0" distB="0" distL="0" distR="0" wp14:anchorId="4CA203FC" wp14:editId="7E7FA6D2">
             <wp:extent cx="5280660" cy="1653540"/>
             <wp:effectExtent l="0" t="0" r="0" b="3810"/>
             <wp:docPr id="9" name="Picture 9"/>
@@ -9642,7 +9866,7 @@
                     </pic:cNvPicPr>
                   </pic:nvPicPr>
                   <pic:blipFill>
-                    <a:blip r:embed="rId39" cstate="print">
+                    <a:blip r:embed="rId30" cstate="print">
                       <a:extLst>
                         <a:ext uri="{28A0092B-C50C-407E-A947-70E740481C1C}">
                           <a14:useLocalDpi xmlns:a14="http://schemas.microsoft.com/office/drawing/2010/main" val="0"/>
@@ -9685,7 +9909,7 @@
           <w:szCs w:val="24"/>
         </w:rPr>
       </w:pPr>
-      <w:bookmarkStart w:id="18" w:name="_Toc188097319"/>
+      <w:bookmarkStart w:id="20" w:name="_Toc188102086"/>
       <w:r>
         <w:rPr>
           <w:i w:val="0"/>
@@ -9695,17 +9919,27 @@
         <w:t xml:space="preserve">Figure </w:t>
       </w:r>
       <w:r>
-        <w:fldChar w:fldCharType="begin"/>
-      </w:r>
-      <w:r>
         <w:rPr>
           <w:i w:val="0"/>
           <w:sz w:val="24"/>
           <w:szCs w:val="24"/>
         </w:rPr>
+        <w:fldChar w:fldCharType="begin"/>
+      </w:r>
+      <w:r>
+        <w:rPr>
+          <w:i w:val="0"/>
+          <w:sz w:val="24"/>
+          <w:szCs w:val="24"/>
+        </w:rPr>
         <w:instrText xml:space="preserve"> STYLEREF 1 \s </w:instrText>
       </w:r>
       <w:r>
+        <w:rPr>
+          <w:i w:val="0"/>
+          <w:sz w:val="24"/>
+          <w:szCs w:val="24"/>
+        </w:rPr>
         <w:fldChar w:fldCharType="separate"/>
       </w:r>
       <w:r>
@@ -9718,18 +9952,12 @@
         <w:t>6</w:t>
       </w:r>
       <w:r>
-        <w:fldChar w:fldCharType="end"/>
-      </w:r>
-      <w:r>
         <w:rPr>
           <w:i w:val="0"/>
           <w:sz w:val="24"/>
           <w:szCs w:val="24"/>
         </w:rPr>
-        <w:t>.</w:t>
-      </w:r>
-      <w:r>
-        <w:fldChar w:fldCharType="begin"/>
+        <w:fldChar w:fldCharType="end"/>
       </w:r>
       <w:r>
         <w:rPr>
@@ -9737,9 +9965,30 @@
           <w:sz w:val="24"/>
           <w:szCs w:val="24"/>
         </w:rPr>
+        <w:t>.</w:t>
+      </w:r>
+      <w:r>
+        <w:rPr>
+          <w:i w:val="0"/>
+          <w:sz w:val="24"/>
+          <w:szCs w:val="24"/>
+        </w:rPr>
+        <w:fldChar w:fldCharType="begin"/>
+      </w:r>
+      <w:r>
+        <w:rPr>
+          <w:i w:val="0"/>
+          <w:sz w:val="24"/>
+          <w:szCs w:val="24"/>
+        </w:rPr>
         <w:instrText xml:space="preserve"> SEQ Figure \* ARABIC \s 1 </w:instrText>
       </w:r>
       <w:r>
+        <w:rPr>
+          <w:i w:val="0"/>
+          <w:sz w:val="24"/>
+          <w:szCs w:val="24"/>
+        </w:rPr>
         <w:fldChar w:fldCharType="separate"/>
       </w:r>
       <w:r>
@@ -9749,10 +9998,7 @@
           <w:sz w:val="24"/>
           <w:szCs w:val="24"/>
         </w:rPr>
-        <w:t>2</w:t>
-      </w:r>
-      <w:r>
-        <w:fldChar w:fldCharType="end"/>
+        <w:t>3</w:t>
       </w:r>
       <w:r>
         <w:rPr>
@@ -9760,9 +10006,17 @@
           <w:sz w:val="24"/>
           <w:szCs w:val="24"/>
         </w:rPr>
+        <w:fldChar w:fldCharType="end"/>
+      </w:r>
+      <w:r>
+        <w:rPr>
+          <w:i w:val="0"/>
+          <w:sz w:val="24"/>
+          <w:szCs w:val="24"/>
+        </w:rPr>
         <w:t xml:space="preserve"> Level-0, DFD</w:t>
       </w:r>
-      <w:bookmarkEnd w:id="18"/>
+      <w:bookmarkEnd w:id="20"/>
     </w:p>
     <w:p>
       <w:pPr>
@@ -9793,7 +10047,7 @@
           <w:lang w:val="en-US"/>
         </w:rPr>
         <w:drawing>
-          <wp:inline distT="0" distB="0" distL="0" distR="0">
+          <wp:inline distT="0" distB="0" distL="0" distR="0" wp14:anchorId="022FC30C" wp14:editId="7D5A6777">
             <wp:extent cx="5265420" cy="3383280"/>
             <wp:effectExtent l="0" t="0" r="0" b="7620"/>
             <wp:docPr id="8" name="Picture 8" descr="level 1 dfd"/>
@@ -9810,7 +10064,7 @@
                     </pic:cNvPicPr>
                   </pic:nvPicPr>
                   <pic:blipFill>
-                    <a:blip r:embed="rId40">
+                    <a:blip r:embed="rId31">
                       <a:extLst>
                         <a:ext uri="{28A0092B-C50C-407E-A947-70E740481C1C}">
                           <a14:useLocalDpi xmlns:a14="http://schemas.microsoft.com/office/drawing/2010/main" val="0"/>
@@ -9853,7 +10107,7 @@
           <w:szCs w:val="24"/>
         </w:rPr>
       </w:pPr>
-      <w:bookmarkStart w:id="19" w:name="_Toc188097320"/>
+      <w:bookmarkStart w:id="21" w:name="_Toc188102087"/>
       <w:r>
         <w:rPr>
           <w:i w:val="0"/>
@@ -9863,17 +10117,27 @@
         <w:t xml:space="preserve">Figure </w:t>
       </w:r>
       <w:r>
-        <w:fldChar w:fldCharType="begin"/>
-      </w:r>
-      <w:r>
         <w:rPr>
           <w:i w:val="0"/>
           <w:sz w:val="24"/>
           <w:szCs w:val="24"/>
         </w:rPr>
+        <w:fldChar w:fldCharType="begin"/>
+      </w:r>
+      <w:r>
+        <w:rPr>
+          <w:i w:val="0"/>
+          <w:sz w:val="24"/>
+          <w:szCs w:val="24"/>
+        </w:rPr>
         <w:instrText xml:space="preserve"> STYLEREF 1 \s </w:instrText>
       </w:r>
       <w:r>
+        <w:rPr>
+          <w:i w:val="0"/>
+          <w:sz w:val="24"/>
+          <w:szCs w:val="24"/>
+        </w:rPr>
         <w:fldChar w:fldCharType="separate"/>
       </w:r>
       <w:r>
@@ -9886,18 +10150,12 @@
         <w:t>6</w:t>
       </w:r>
       <w:r>
-        <w:fldChar w:fldCharType="end"/>
-      </w:r>
-      <w:r>
         <w:rPr>
           <w:i w:val="0"/>
           <w:sz w:val="24"/>
           <w:szCs w:val="24"/>
         </w:rPr>
-        <w:t>.</w:t>
-      </w:r>
-      <w:r>
-        <w:fldChar w:fldCharType="begin"/>
+        <w:fldChar w:fldCharType="end"/>
       </w:r>
       <w:r>
         <w:rPr>
@@ -9905,9 +10163,30 @@
           <w:sz w:val="24"/>
           <w:szCs w:val="24"/>
         </w:rPr>
+        <w:t>.</w:t>
+      </w:r>
+      <w:r>
+        <w:rPr>
+          <w:i w:val="0"/>
+          <w:sz w:val="24"/>
+          <w:szCs w:val="24"/>
+        </w:rPr>
+        <w:fldChar w:fldCharType="begin"/>
+      </w:r>
+      <w:r>
+        <w:rPr>
+          <w:i w:val="0"/>
+          <w:sz w:val="24"/>
+          <w:szCs w:val="24"/>
+        </w:rPr>
         <w:instrText xml:space="preserve"> SEQ Figure \* ARABIC \s 1 </w:instrText>
       </w:r>
       <w:r>
+        <w:rPr>
+          <w:i w:val="0"/>
+          <w:sz w:val="24"/>
+          <w:szCs w:val="24"/>
+        </w:rPr>
         <w:fldChar w:fldCharType="separate"/>
       </w:r>
       <w:r>
@@ -9917,10 +10196,7 @@
           <w:sz w:val="24"/>
           <w:szCs w:val="24"/>
         </w:rPr>
-        <w:t>3</w:t>
-      </w:r>
-      <w:r>
-        <w:fldChar w:fldCharType="end"/>
+        <w:t>4</w:t>
       </w:r>
       <w:r>
         <w:rPr>
@@ -9928,9 +10204,17 @@
           <w:sz w:val="24"/>
           <w:szCs w:val="24"/>
         </w:rPr>
+        <w:fldChar w:fldCharType="end"/>
+      </w:r>
+      <w:r>
+        <w:rPr>
+          <w:i w:val="0"/>
+          <w:sz w:val="24"/>
+          <w:szCs w:val="24"/>
+        </w:rPr>
         <w:t xml:space="preserve">  Level-1 DFD for User</w:t>
       </w:r>
-      <w:bookmarkEnd w:id="19"/>
+      <w:bookmarkEnd w:id="21"/>
     </w:p>
     <w:p>
       <w:pPr>
@@ -9959,7 +10243,7 @@
           <w:lang w:val="en-US"/>
         </w:rPr>
         <w:drawing>
-          <wp:inline distT="0" distB="0" distL="0" distR="0">
+          <wp:inline distT="0" distB="0" distL="0" distR="0" wp14:anchorId="104044B6" wp14:editId="0C98A3B5">
             <wp:extent cx="5265420" cy="3009900"/>
             <wp:effectExtent l="0" t="0" r="0" b="0"/>
             <wp:docPr id="7" name="Picture 7" descr="level 1 dfd for admin"/>
@@ -9976,7 +10260,7 @@
                     </pic:cNvPicPr>
                   </pic:nvPicPr>
                   <pic:blipFill>
-                    <a:blip r:embed="rId41">
+                    <a:blip r:embed="rId32">
                       <a:extLst>
                         <a:ext uri="{28A0092B-C50C-407E-A947-70E740481C1C}">
                           <a14:useLocalDpi xmlns:a14="http://schemas.microsoft.com/office/drawing/2010/main" val="0"/>
@@ -10019,7 +10303,7 @@
           <w:szCs w:val="24"/>
         </w:rPr>
       </w:pPr>
-      <w:bookmarkStart w:id="20" w:name="_Toc188097321"/>
+      <w:bookmarkStart w:id="22" w:name="_Toc188102088"/>
       <w:r>
         <w:rPr>
           <w:i w:val="0"/>
@@ -10029,17 +10313,27 @@
         <w:t xml:space="preserve">Figure </w:t>
       </w:r>
       <w:r>
-        <w:fldChar w:fldCharType="begin"/>
-      </w:r>
-      <w:r>
         <w:rPr>
           <w:i w:val="0"/>
           <w:sz w:val="24"/>
           <w:szCs w:val="24"/>
         </w:rPr>
+        <w:fldChar w:fldCharType="begin"/>
+      </w:r>
+      <w:r>
+        <w:rPr>
+          <w:i w:val="0"/>
+          <w:sz w:val="24"/>
+          <w:szCs w:val="24"/>
+        </w:rPr>
         <w:instrText xml:space="preserve"> STYLEREF 1 \s </w:instrText>
       </w:r>
       <w:r>
+        <w:rPr>
+          <w:i w:val="0"/>
+          <w:sz w:val="24"/>
+          <w:szCs w:val="24"/>
+        </w:rPr>
         <w:fldChar w:fldCharType="separate"/>
       </w:r>
       <w:r>
@@ -10052,18 +10346,12 @@
         <w:t>6</w:t>
       </w:r>
       <w:r>
-        <w:fldChar w:fldCharType="end"/>
-      </w:r>
-      <w:r>
         <w:rPr>
           <w:i w:val="0"/>
           <w:sz w:val="24"/>
           <w:szCs w:val="24"/>
         </w:rPr>
-        <w:t>.</w:t>
-      </w:r>
-      <w:r>
-        <w:fldChar w:fldCharType="begin"/>
+        <w:fldChar w:fldCharType="end"/>
       </w:r>
       <w:r>
         <w:rPr>
@@ -10071,9 +10359,30 @@
           <w:sz w:val="24"/>
           <w:szCs w:val="24"/>
         </w:rPr>
+        <w:t>.</w:t>
+      </w:r>
+      <w:r>
+        <w:rPr>
+          <w:i w:val="0"/>
+          <w:sz w:val="24"/>
+          <w:szCs w:val="24"/>
+        </w:rPr>
+        <w:fldChar w:fldCharType="begin"/>
+      </w:r>
+      <w:r>
+        <w:rPr>
+          <w:i w:val="0"/>
+          <w:sz w:val="24"/>
+          <w:szCs w:val="24"/>
+        </w:rPr>
         <w:instrText xml:space="preserve"> SEQ Figure \* ARABIC \s 1 </w:instrText>
       </w:r>
       <w:r>
+        <w:rPr>
+          <w:i w:val="0"/>
+          <w:sz w:val="24"/>
+          <w:szCs w:val="24"/>
+        </w:rPr>
         <w:fldChar w:fldCharType="separate"/>
       </w:r>
       <w:r>
@@ -10083,10 +10392,7 @@
           <w:sz w:val="24"/>
           <w:szCs w:val="24"/>
         </w:rPr>
-        <w:t>4</w:t>
-      </w:r>
-      <w:r>
-        <w:fldChar w:fldCharType="end"/>
+        <w:t>5</w:t>
       </w:r>
       <w:r>
         <w:rPr>
@@ -10094,26 +10400,22 @@
           <w:sz w:val="24"/>
           <w:szCs w:val="24"/>
         </w:rPr>
-        <w:t xml:space="preserve">  Level-1, DFD for admin</w:t>
-      </w:r>
-      <w:bookmarkEnd w:id="20"/>
-    </w:p>
-    <w:p>
-      <w:pPr>
-        <w:pStyle w:val="Caption"/>
-        <w:spacing w:line="360" w:lineRule="auto"/>
+        <w:fldChar w:fldCharType="end"/>
+      </w:r>
+      <w:r>
         <w:rPr>
           <w:i w:val="0"/>
           <w:sz w:val="24"/>
           <w:szCs w:val="24"/>
         </w:rPr>
-      </w:pPr>
+        <w:t xml:space="preserve">  Level-1, DFD for admin</w:t>
+      </w:r>
+      <w:bookmarkEnd w:id="22"/>
     </w:p>
     <w:p>
       <w:pPr>
         <w:pStyle w:val="Caption"/>
         <w:spacing w:line="360" w:lineRule="auto"/>
-        <w:jc w:val="center"/>
         <w:rPr>
           <w:i w:val="0"/>
           <w:sz w:val="24"/>
@@ -10123,6 +10425,18 @@
     </w:p>
     <w:p>
       <w:pPr>
+        <w:pStyle w:val="Caption"/>
+        <w:spacing w:line="360" w:lineRule="auto"/>
+        <w:jc w:val="center"/>
+        <w:rPr>
+          <w:i w:val="0"/>
+          <w:sz w:val="24"/>
+          <w:szCs w:val="24"/>
+        </w:rPr>
+      </w:pPr>
+    </w:p>
+    <w:p>
+      <w:pPr>
         <w:spacing w:line="360" w:lineRule="auto"/>
       </w:pPr>
     </w:p>
@@ -10142,7 +10456,7 @@
           <w:lang w:val="en-US"/>
         </w:rPr>
         <w:drawing>
-          <wp:inline distT="0" distB="0" distL="0" distR="0">
+          <wp:inline distT="0" distB="0" distL="0" distR="0" wp14:anchorId="56CD02F6" wp14:editId="11F777A7">
             <wp:extent cx="5265420" cy="2324100"/>
             <wp:effectExtent l="0" t="0" r="0" b="0"/>
             <wp:docPr id="6" name="Picture 6" descr="WhatsApp Image 2025-01-17 at 21.32"/>
@@ -10159,7 +10473,7 @@
                     </pic:cNvPicPr>
                   </pic:nvPicPr>
                   <pic:blipFill>
-                    <a:blip r:embed="rId42" cstate="print">
+                    <a:blip r:embed="rId33" cstate="print">
                       <a:extLst>
                         <a:ext uri="{28A0092B-C50C-407E-A947-70E740481C1C}">
                           <a14:useLocalDpi xmlns:a14="http://schemas.microsoft.com/office/drawing/2010/main" val="0"/>
@@ -10202,7 +10516,7 @@
           <w:szCs w:val="24"/>
         </w:rPr>
       </w:pPr>
-      <w:bookmarkStart w:id="21" w:name="_Toc188097322"/>
+      <w:bookmarkStart w:id="23" w:name="_Toc188102089"/>
       <w:r>
         <w:rPr>
           <w:i w:val="0"/>
@@ -10212,17 +10526,27 @@
         <w:t xml:space="preserve">Figure </w:t>
       </w:r>
       <w:r>
-        <w:fldChar w:fldCharType="begin"/>
-      </w:r>
-      <w:r>
         <w:rPr>
           <w:i w:val="0"/>
           <w:sz w:val="24"/>
           <w:szCs w:val="24"/>
         </w:rPr>
+        <w:fldChar w:fldCharType="begin"/>
+      </w:r>
+      <w:r>
+        <w:rPr>
+          <w:i w:val="0"/>
+          <w:sz w:val="24"/>
+          <w:szCs w:val="24"/>
+        </w:rPr>
         <w:instrText xml:space="preserve"> STYLEREF 1 \s </w:instrText>
       </w:r>
       <w:r>
+        <w:rPr>
+          <w:i w:val="0"/>
+          <w:sz w:val="24"/>
+          <w:szCs w:val="24"/>
+        </w:rPr>
         <w:fldChar w:fldCharType="separate"/>
       </w:r>
       <w:r>
@@ -10235,18 +10559,12 @@
         <w:t>6</w:t>
       </w:r>
       <w:r>
-        <w:fldChar w:fldCharType="end"/>
-      </w:r>
-      <w:r>
         <w:rPr>
           <w:i w:val="0"/>
           <w:sz w:val="24"/>
           <w:szCs w:val="24"/>
         </w:rPr>
-        <w:t>.</w:t>
-      </w:r>
-      <w:r>
-        <w:fldChar w:fldCharType="begin"/>
+        <w:fldChar w:fldCharType="end"/>
       </w:r>
       <w:r>
         <w:rPr>
@@ -10254,9 +10572,30 @@
           <w:sz w:val="24"/>
           <w:szCs w:val="24"/>
         </w:rPr>
+        <w:t>.</w:t>
+      </w:r>
+      <w:r>
+        <w:rPr>
+          <w:i w:val="0"/>
+          <w:sz w:val="24"/>
+          <w:szCs w:val="24"/>
+        </w:rPr>
+        <w:fldChar w:fldCharType="begin"/>
+      </w:r>
+      <w:r>
+        <w:rPr>
+          <w:i w:val="0"/>
+          <w:sz w:val="24"/>
+          <w:szCs w:val="24"/>
+        </w:rPr>
         <w:instrText xml:space="preserve"> SEQ Figure \* ARABIC \s 1 </w:instrText>
       </w:r>
       <w:r>
+        <w:rPr>
+          <w:i w:val="0"/>
+          <w:sz w:val="24"/>
+          <w:szCs w:val="24"/>
+        </w:rPr>
         <w:fldChar w:fldCharType="separate"/>
       </w:r>
       <w:r>
@@ -10266,10 +10605,7 @@
           <w:sz w:val="24"/>
           <w:szCs w:val="24"/>
         </w:rPr>
-        <w:t>5</w:t>
-      </w:r>
-      <w:r>
-        <w:fldChar w:fldCharType="end"/>
+        <w:t>6</w:t>
       </w:r>
       <w:r>
         <w:rPr>
@@ -10277,9 +10613,17 @@
           <w:sz w:val="24"/>
           <w:szCs w:val="24"/>
         </w:rPr>
+        <w:fldChar w:fldCharType="end"/>
+      </w:r>
+      <w:r>
+        <w:rPr>
+          <w:i w:val="0"/>
+          <w:sz w:val="24"/>
+          <w:szCs w:val="24"/>
+        </w:rPr>
         <w:t xml:space="preserve"> Level-2, DFD for user login</w:t>
       </w:r>
-      <w:bookmarkEnd w:id="21"/>
+      <w:bookmarkEnd w:id="23"/>
     </w:p>
     <w:p>
       <w:pPr>
@@ -10297,7 +10641,7 @@
           <w:lang w:val="en-US"/>
         </w:rPr>
         <w:drawing>
-          <wp:inline distT="0" distB="0" distL="0" distR="0">
+          <wp:inline distT="0" distB="0" distL="0" distR="0" wp14:anchorId="5DB604CD" wp14:editId="2AE32316">
             <wp:extent cx="5265420" cy="2659380"/>
             <wp:effectExtent l="0" t="0" r="0" b="7620"/>
             <wp:docPr id="5" name="Picture 5" descr="WhatsApp Image 2025-01-17 at 21.32"/>
@@ -10314,7 +10658,7 @@
                     </pic:cNvPicPr>
                   </pic:nvPicPr>
                   <pic:blipFill>
-                    <a:blip r:embed="rId43" cstate="print">
+                    <a:blip r:embed="rId34" cstate="print">
                       <a:extLst>
                         <a:ext uri="{28A0092B-C50C-407E-A947-70E740481C1C}">
                           <a14:useLocalDpi xmlns:a14="http://schemas.microsoft.com/office/drawing/2010/main" val="0"/>
@@ -10357,7 +10701,7 @@
           <w:szCs w:val="24"/>
         </w:rPr>
       </w:pPr>
-      <w:bookmarkStart w:id="22" w:name="_Toc188097323"/>
+      <w:bookmarkStart w:id="24" w:name="_Toc188102090"/>
       <w:r>
         <w:rPr>
           <w:i w:val="0"/>
@@ -10367,17 +10711,27 @@
         <w:t xml:space="preserve">Figure </w:t>
       </w:r>
       <w:r>
-        <w:fldChar w:fldCharType="begin"/>
-      </w:r>
-      <w:r>
         <w:rPr>
           <w:i w:val="0"/>
           <w:sz w:val="24"/>
           <w:szCs w:val="24"/>
         </w:rPr>
+        <w:fldChar w:fldCharType="begin"/>
+      </w:r>
+      <w:r>
+        <w:rPr>
+          <w:i w:val="0"/>
+          <w:sz w:val="24"/>
+          <w:szCs w:val="24"/>
+        </w:rPr>
         <w:instrText xml:space="preserve"> STYLEREF 1 \s </w:instrText>
       </w:r>
       <w:r>
+        <w:rPr>
+          <w:i w:val="0"/>
+          <w:sz w:val="24"/>
+          <w:szCs w:val="24"/>
+        </w:rPr>
         <w:fldChar w:fldCharType="separate"/>
       </w:r>
       <w:r>
@@ -10390,18 +10744,12 @@
         <w:t>6</w:t>
       </w:r>
       <w:r>
-        <w:fldChar w:fldCharType="end"/>
-      </w:r>
-      <w:r>
         <w:rPr>
           <w:i w:val="0"/>
           <w:sz w:val="24"/>
           <w:szCs w:val="24"/>
         </w:rPr>
-        <w:t>.</w:t>
-      </w:r>
-      <w:r>
-        <w:fldChar w:fldCharType="begin"/>
+        <w:fldChar w:fldCharType="end"/>
       </w:r>
       <w:r>
         <w:rPr>
@@ -10409,9 +10757,30 @@
           <w:sz w:val="24"/>
           <w:szCs w:val="24"/>
         </w:rPr>
+        <w:t>.</w:t>
+      </w:r>
+      <w:r>
+        <w:rPr>
+          <w:i w:val="0"/>
+          <w:sz w:val="24"/>
+          <w:szCs w:val="24"/>
+        </w:rPr>
+        <w:fldChar w:fldCharType="begin"/>
+      </w:r>
+      <w:r>
+        <w:rPr>
+          <w:i w:val="0"/>
+          <w:sz w:val="24"/>
+          <w:szCs w:val="24"/>
+        </w:rPr>
         <w:instrText xml:space="preserve"> SEQ Figure \* ARABIC \s 1 </w:instrText>
       </w:r>
       <w:r>
+        <w:rPr>
+          <w:i w:val="0"/>
+          <w:sz w:val="24"/>
+          <w:szCs w:val="24"/>
+        </w:rPr>
         <w:fldChar w:fldCharType="separate"/>
       </w:r>
       <w:r>
@@ -10421,10 +10790,7 @@
           <w:sz w:val="24"/>
           <w:szCs w:val="24"/>
         </w:rPr>
-        <w:t>6</w:t>
-      </w:r>
-      <w:r>
-        <w:fldChar w:fldCharType="end"/>
+        <w:t>7</w:t>
       </w:r>
       <w:r>
         <w:rPr>
@@ -10432,20 +10798,28 @@
           <w:sz w:val="24"/>
           <w:szCs w:val="24"/>
         </w:rPr>
-        <w:t xml:space="preserve"> Level-2, DFD for User Register</w:t>
-      </w:r>
-      <w:bookmarkEnd w:id="22"/>
-    </w:p>
-    <w:p>
-      <w:pPr>
-        <w:pStyle w:val="Caption"/>
-        <w:spacing w:line="360" w:lineRule="auto"/>
-        <w:jc w:val="center"/>
+        <w:fldChar w:fldCharType="end"/>
+      </w:r>
+      <w:r>
         <w:rPr>
           <w:i w:val="0"/>
           <w:sz w:val="24"/>
           <w:szCs w:val="24"/>
         </w:rPr>
+        <w:t xml:space="preserve"> Level-2, DFD for User Register</w:t>
+      </w:r>
+      <w:bookmarkEnd w:id="24"/>
+    </w:p>
+    <w:p>
+      <w:pPr>
+        <w:pStyle w:val="Caption"/>
+        <w:spacing w:line="360" w:lineRule="auto"/>
+        <w:jc w:val="center"/>
+        <w:rPr>
+          <w:i w:val="0"/>
+          <w:sz w:val="24"/>
+          <w:szCs w:val="24"/>
+        </w:rPr>
       </w:pPr>
     </w:p>
     <w:p>
@@ -10468,7 +10842,7 @@
           <w:lang w:val="en-US"/>
         </w:rPr>
         <w:drawing>
-          <wp:inline distT="0" distB="0" distL="0" distR="0">
+          <wp:inline distT="0" distB="0" distL="0" distR="0" wp14:anchorId="66C5CB12" wp14:editId="4D0C67B3">
             <wp:extent cx="5273040" cy="2293620"/>
             <wp:effectExtent l="0" t="0" r="3810" b="0"/>
             <wp:docPr id="4" name="Picture 4"/>
@@ -10485,7 +10859,7 @@
                     </pic:cNvPicPr>
                   </pic:nvPicPr>
                   <pic:blipFill>
-                    <a:blip r:embed="rId44">
+                    <a:blip r:embed="rId35">
                       <a:extLst>
                         <a:ext uri="{28A0092B-C50C-407E-A947-70E740481C1C}">
                           <a14:useLocalDpi xmlns:a14="http://schemas.microsoft.com/office/drawing/2010/main" val="0"/>
@@ -10528,7 +10902,7 @@
           <w:szCs w:val="24"/>
         </w:rPr>
       </w:pPr>
-      <w:bookmarkStart w:id="23" w:name="_Toc188097324"/>
+      <w:bookmarkStart w:id="25" w:name="_Toc188102091"/>
       <w:r>
         <w:rPr>
           <w:i w:val="0"/>
@@ -10538,17 +10912,27 @@
         <w:t xml:space="preserve">Figure </w:t>
       </w:r>
       <w:r>
-        <w:fldChar w:fldCharType="begin"/>
-      </w:r>
-      <w:r>
         <w:rPr>
           <w:i w:val="0"/>
           <w:sz w:val="24"/>
           <w:szCs w:val="24"/>
         </w:rPr>
+        <w:fldChar w:fldCharType="begin"/>
+      </w:r>
+      <w:r>
+        <w:rPr>
+          <w:i w:val="0"/>
+          <w:sz w:val="24"/>
+          <w:szCs w:val="24"/>
+        </w:rPr>
         <w:instrText xml:space="preserve"> STYLEREF 1 \s </w:instrText>
       </w:r>
       <w:r>
+        <w:rPr>
+          <w:i w:val="0"/>
+          <w:sz w:val="24"/>
+          <w:szCs w:val="24"/>
+        </w:rPr>
         <w:fldChar w:fldCharType="separate"/>
       </w:r>
       <w:r>
@@ -10561,18 +10945,12 @@
         <w:t>6</w:t>
       </w:r>
       <w:r>
-        <w:fldChar w:fldCharType="end"/>
-      </w:r>
-      <w:r>
         <w:rPr>
           <w:i w:val="0"/>
           <w:sz w:val="24"/>
           <w:szCs w:val="24"/>
         </w:rPr>
-        <w:t>.</w:t>
-      </w:r>
-      <w:r>
-        <w:fldChar w:fldCharType="begin"/>
+        <w:fldChar w:fldCharType="end"/>
       </w:r>
       <w:r>
         <w:rPr>
@@ -10580,9 +10958,30 @@
           <w:sz w:val="24"/>
           <w:szCs w:val="24"/>
         </w:rPr>
+        <w:t>.</w:t>
+      </w:r>
+      <w:r>
+        <w:rPr>
+          <w:i w:val="0"/>
+          <w:sz w:val="24"/>
+          <w:szCs w:val="24"/>
+        </w:rPr>
+        <w:fldChar w:fldCharType="begin"/>
+      </w:r>
+      <w:r>
+        <w:rPr>
+          <w:i w:val="0"/>
+          <w:sz w:val="24"/>
+          <w:szCs w:val="24"/>
+        </w:rPr>
         <w:instrText xml:space="preserve"> SEQ Figure \* ARABIC \s 1 </w:instrText>
       </w:r>
       <w:r>
+        <w:rPr>
+          <w:i w:val="0"/>
+          <w:sz w:val="24"/>
+          <w:szCs w:val="24"/>
+        </w:rPr>
         <w:fldChar w:fldCharType="separate"/>
       </w:r>
       <w:r>
@@ -10592,10 +10991,7 @@
           <w:sz w:val="24"/>
           <w:szCs w:val="24"/>
         </w:rPr>
-        <w:t>7</w:t>
-      </w:r>
-      <w:r>
-        <w:fldChar w:fldCharType="end"/>
+        <w:t>8</w:t>
       </w:r>
       <w:r>
         <w:rPr>
@@ -10603,9 +10999,17 @@
           <w:sz w:val="24"/>
           <w:szCs w:val="24"/>
         </w:rPr>
+        <w:fldChar w:fldCharType="end"/>
+      </w:r>
+      <w:r>
+        <w:rPr>
+          <w:i w:val="0"/>
+          <w:sz w:val="24"/>
+          <w:szCs w:val="24"/>
+        </w:rPr>
         <w:t xml:space="preserve"> Level-2, DFD for free course</w:t>
       </w:r>
-      <w:bookmarkEnd w:id="23"/>
+      <w:bookmarkEnd w:id="25"/>
     </w:p>
     <w:p>
       <w:pPr>
@@ -10627,7 +11031,7 @@
           <w:lang w:val="en-US"/>
         </w:rPr>
         <w:drawing>
-          <wp:inline distT="0" distB="0" distL="0" distR="0">
+          <wp:inline distT="0" distB="0" distL="0" distR="0" wp14:anchorId="6FF32906" wp14:editId="5E79B3B4">
             <wp:extent cx="5280660" cy="2385060"/>
             <wp:effectExtent l="0" t="0" r="0" b="0"/>
             <wp:docPr id="3" name="Picture 3"/>
@@ -10644,7 +11048,7 @@
                     </pic:cNvPicPr>
                   </pic:nvPicPr>
                   <pic:blipFill>
-                    <a:blip r:embed="rId45" cstate="print">
+                    <a:blip r:embed="rId36" cstate="print">
                       <a:extLst>
                         <a:ext uri="{28A0092B-C50C-407E-A947-70E740481C1C}">
                           <a14:useLocalDpi xmlns:a14="http://schemas.microsoft.com/office/drawing/2010/main" val="0"/>
@@ -10687,7 +11091,7 @@
           <w:szCs w:val="24"/>
         </w:rPr>
       </w:pPr>
-      <w:bookmarkStart w:id="24" w:name="_Toc188097325"/>
+      <w:bookmarkStart w:id="26" w:name="_Toc188102092"/>
       <w:r>
         <w:rPr>
           <w:i w:val="0"/>
@@ -10697,17 +11101,27 @@
         <w:t xml:space="preserve">Figure </w:t>
       </w:r>
       <w:r>
-        <w:fldChar w:fldCharType="begin"/>
-      </w:r>
-      <w:r>
         <w:rPr>
           <w:i w:val="0"/>
           <w:sz w:val="24"/>
           <w:szCs w:val="24"/>
         </w:rPr>
+        <w:fldChar w:fldCharType="begin"/>
+      </w:r>
+      <w:r>
+        <w:rPr>
+          <w:i w:val="0"/>
+          <w:sz w:val="24"/>
+          <w:szCs w:val="24"/>
+        </w:rPr>
         <w:instrText xml:space="preserve"> STYLEREF 1 \s </w:instrText>
       </w:r>
       <w:r>
+        <w:rPr>
+          <w:i w:val="0"/>
+          <w:sz w:val="24"/>
+          <w:szCs w:val="24"/>
+        </w:rPr>
         <w:fldChar w:fldCharType="separate"/>
       </w:r>
       <w:r>
@@ -10720,18 +11134,12 @@
         <w:t>6</w:t>
       </w:r>
       <w:r>
-        <w:fldChar w:fldCharType="end"/>
-      </w:r>
-      <w:r>
         <w:rPr>
           <w:i w:val="0"/>
           <w:sz w:val="24"/>
           <w:szCs w:val="24"/>
         </w:rPr>
-        <w:t>.</w:t>
-      </w:r>
-      <w:r>
-        <w:fldChar w:fldCharType="begin"/>
+        <w:fldChar w:fldCharType="end"/>
       </w:r>
       <w:r>
         <w:rPr>
@@ -10739,9 +11147,30 @@
           <w:sz w:val="24"/>
           <w:szCs w:val="24"/>
         </w:rPr>
+        <w:t>.</w:t>
+      </w:r>
+      <w:r>
+        <w:rPr>
+          <w:i w:val="0"/>
+          <w:sz w:val="24"/>
+          <w:szCs w:val="24"/>
+        </w:rPr>
+        <w:fldChar w:fldCharType="begin"/>
+      </w:r>
+      <w:r>
+        <w:rPr>
+          <w:i w:val="0"/>
+          <w:sz w:val="24"/>
+          <w:szCs w:val="24"/>
+        </w:rPr>
         <w:instrText xml:space="preserve"> SEQ Figure \* ARABIC \s 1 </w:instrText>
       </w:r>
       <w:r>
+        <w:rPr>
+          <w:i w:val="0"/>
+          <w:sz w:val="24"/>
+          <w:szCs w:val="24"/>
+        </w:rPr>
         <w:fldChar w:fldCharType="separate"/>
       </w:r>
       <w:r>
@@ -10751,10 +11180,7 @@
           <w:sz w:val="24"/>
           <w:szCs w:val="24"/>
         </w:rPr>
-        <w:t>8</w:t>
-      </w:r>
-      <w:r>
-        <w:fldChar w:fldCharType="end"/>
+        <w:t>9</w:t>
       </w:r>
       <w:r>
         <w:rPr>
@@ -10762,9 +11188,17 @@
           <w:sz w:val="24"/>
           <w:szCs w:val="24"/>
         </w:rPr>
+        <w:fldChar w:fldCharType="end"/>
+      </w:r>
+      <w:r>
+        <w:rPr>
+          <w:i w:val="0"/>
+          <w:sz w:val="24"/>
+          <w:szCs w:val="24"/>
+        </w:rPr>
         <w:t xml:space="preserve"> Level-2, DFD for token purchase</w:t>
       </w:r>
-      <w:bookmarkEnd w:id="24"/>
+      <w:bookmarkEnd w:id="26"/>
     </w:p>
     <w:p>
       <w:pPr>
@@ -11188,12 +11622,12 @@
         <w:ind w:left="270" w:hanging="270"/>
         <w:jc w:val="both"/>
       </w:pPr>
-      <w:bookmarkStart w:id="25" w:name="_Toc188097389"/>
+      <w:bookmarkStart w:id="27" w:name="_Toc188097389"/>
       <w:r>
         <w:lastRenderedPageBreak/>
         <w:t>METHODOLOGY</w:t>
       </w:r>
-      <w:bookmarkEnd w:id="25"/>
+      <w:bookmarkEnd w:id="27"/>
     </w:p>
     <w:p>
       <w:pPr>
@@ -11249,7 +11683,7 @@
           <w:lang w:val="en-US"/>
         </w:rPr>
         <w:drawing>
-          <wp:inline distT="0" distB="0" distL="0" distR="0">
+          <wp:inline distT="0" distB="0" distL="0" distR="0" wp14:anchorId="7DEFE936" wp14:editId="77D2C13D">
             <wp:extent cx="5273040" cy="3931920"/>
             <wp:effectExtent l="0" t="0" r="0" b="0"/>
             <wp:docPr id="2" name="Picture 2"/>
@@ -11266,7 +11700,7 @@
                     </pic:cNvPicPr>
                   </pic:nvPicPr>
                   <pic:blipFill>
-                    <a:blip r:embed="rId46">
+                    <a:blip r:embed="rId37">
                       <a:extLst>
                         <a:ext uri="{28A0092B-C50C-407E-A947-70E740481C1C}">
                           <a14:useLocalDpi xmlns:a14="http://schemas.microsoft.com/office/drawing/2010/main" val="0"/>
@@ -11309,7 +11743,7 @@
           <w:szCs w:val="24"/>
         </w:rPr>
       </w:pPr>
-      <w:bookmarkStart w:id="26" w:name="_Toc188097326"/>
+      <w:bookmarkStart w:id="28" w:name="_Toc188102093"/>
       <w:r>
         <w:rPr>
           <w:i w:val="0"/>
@@ -11319,17 +11753,27 @@
         <w:t xml:space="preserve">Figure </w:t>
       </w:r>
       <w:r>
-        <w:fldChar w:fldCharType="begin"/>
-      </w:r>
-      <w:r>
         <w:rPr>
           <w:i w:val="0"/>
           <w:sz w:val="24"/>
           <w:szCs w:val="24"/>
         </w:rPr>
+        <w:fldChar w:fldCharType="begin"/>
+      </w:r>
+      <w:r>
+        <w:rPr>
+          <w:i w:val="0"/>
+          <w:sz w:val="24"/>
+          <w:szCs w:val="24"/>
+        </w:rPr>
         <w:instrText xml:space="preserve"> STYLEREF 1 \s </w:instrText>
       </w:r>
       <w:r>
+        <w:rPr>
+          <w:i w:val="0"/>
+          <w:sz w:val="24"/>
+          <w:szCs w:val="24"/>
+        </w:rPr>
         <w:fldChar w:fldCharType="separate"/>
       </w:r>
       <w:r>
@@ -11342,18 +11786,12 @@
         <w:t>7</w:t>
       </w:r>
       <w:r>
-        <w:fldChar w:fldCharType="end"/>
-      </w:r>
-      <w:r>
         <w:rPr>
           <w:i w:val="0"/>
           <w:sz w:val="24"/>
           <w:szCs w:val="24"/>
         </w:rPr>
-        <w:t>.</w:t>
-      </w:r>
-      <w:r>
-        <w:fldChar w:fldCharType="begin"/>
+        <w:fldChar w:fldCharType="end"/>
       </w:r>
       <w:r>
         <w:rPr>
@@ -11361,9 +11799,30 @@
           <w:sz w:val="24"/>
           <w:szCs w:val="24"/>
         </w:rPr>
+        <w:t>.</w:t>
+      </w:r>
+      <w:r>
+        <w:rPr>
+          <w:i w:val="0"/>
+          <w:sz w:val="24"/>
+          <w:szCs w:val="24"/>
+        </w:rPr>
+        <w:fldChar w:fldCharType="begin"/>
+      </w:r>
+      <w:r>
+        <w:rPr>
+          <w:i w:val="0"/>
+          <w:sz w:val="24"/>
+          <w:szCs w:val="24"/>
+        </w:rPr>
         <w:instrText xml:space="preserve"> SEQ Figure \* ARABIC \s 1 </w:instrText>
       </w:r>
       <w:r>
+        <w:rPr>
+          <w:i w:val="0"/>
+          <w:sz w:val="24"/>
+          <w:szCs w:val="24"/>
+        </w:rPr>
         <w:fldChar w:fldCharType="separate"/>
       </w:r>
       <w:r>
@@ -11376,17 +11835,22 @@
         <w:t>1</w:t>
       </w:r>
       <w:r>
-        <w:fldChar w:fldCharType="end"/>
-      </w:r>
-      <w:r>
         <w:rPr>
           <w:i w:val="0"/>
           <w:sz w:val="24"/>
           <w:szCs w:val="24"/>
         </w:rPr>
+        <w:fldChar w:fldCharType="end"/>
+      </w:r>
+      <w:r>
+        <w:rPr>
+          <w:i w:val="0"/>
+          <w:sz w:val="24"/>
+          <w:szCs w:val="24"/>
+        </w:rPr>
         <w:t xml:space="preserve"> Spiral Model</w:t>
       </w:r>
-      <w:bookmarkEnd w:id="26"/>
+      <w:bookmarkEnd w:id="28"/>
     </w:p>
     <w:p>
       <w:pPr>
@@ -11459,13 +11923,13 @@
         <w:spacing w:before="40" w:after="0" w:line="360" w:lineRule="auto"/>
         <w:jc w:val="both"/>
       </w:pPr>
-      <w:bookmarkStart w:id="27" w:name="_Toc188097390"/>
-      <w:bookmarkStart w:id="28" w:name="_Toc178603526"/>
+      <w:bookmarkStart w:id="29" w:name="_Toc188097390"/>
+      <w:bookmarkStart w:id="30" w:name="_Toc178603526"/>
       <w:r>
         <w:t>7.1 Planning Phase</w:t>
       </w:r>
-      <w:bookmarkEnd w:id="27"/>
-      <w:bookmarkEnd w:id="28"/>
+      <w:bookmarkEnd w:id="29"/>
+      <w:bookmarkEnd w:id="30"/>
       <w:r>
         <w:t xml:space="preserve"> </w:t>
       </w:r>
@@ -11512,13 +11976,13 @@
         <w:ind w:left="360"/>
         <w:jc w:val="both"/>
       </w:pPr>
-      <w:bookmarkStart w:id="29" w:name="_Toc188097391"/>
-      <w:bookmarkStart w:id="30" w:name="_Toc178603527"/>
+      <w:bookmarkStart w:id="31" w:name="_Toc188097391"/>
+      <w:bookmarkStart w:id="32" w:name="_Toc178603527"/>
       <w:r>
         <w:t>Risk Analysis</w:t>
       </w:r>
-      <w:bookmarkEnd w:id="29"/>
-      <w:bookmarkEnd w:id="30"/>
+      <w:bookmarkEnd w:id="31"/>
+      <w:bookmarkEnd w:id="32"/>
     </w:p>
     <w:p>
       <w:pPr>
@@ -11562,13 +12026,13 @@
         <w:ind w:left="360"/>
         <w:jc w:val="both"/>
       </w:pPr>
-      <w:bookmarkStart w:id="31" w:name="_Toc188097392"/>
-      <w:bookmarkStart w:id="32" w:name="_Toc178603528"/>
+      <w:bookmarkStart w:id="33" w:name="_Toc188097392"/>
+      <w:bookmarkStart w:id="34" w:name="_Toc178603528"/>
       <w:r>
         <w:t>Engineering</w:t>
       </w:r>
-      <w:bookmarkEnd w:id="31"/>
-      <w:bookmarkEnd w:id="32"/>
+      <w:bookmarkEnd w:id="33"/>
+      <w:bookmarkEnd w:id="34"/>
     </w:p>
     <w:p>
       <w:pPr>
@@ -11612,13 +12076,13 @@
         <w:ind w:left="360"/>
         <w:jc w:val="both"/>
       </w:pPr>
-      <w:bookmarkStart w:id="33" w:name="_Toc188097393"/>
-      <w:bookmarkStart w:id="34" w:name="_Toc178603529"/>
+      <w:bookmarkStart w:id="35" w:name="_Toc188097393"/>
+      <w:bookmarkStart w:id="36" w:name="_Toc178603529"/>
       <w:r>
         <w:t>Evaluation</w:t>
       </w:r>
-      <w:bookmarkEnd w:id="33"/>
-      <w:bookmarkEnd w:id="34"/>
+      <w:bookmarkEnd w:id="35"/>
+      <w:bookmarkEnd w:id="36"/>
     </w:p>
     <w:p>
       <w:pPr>
@@ -11672,12 +12136,12 @@
         <w:ind w:left="270" w:hanging="270"/>
         <w:jc w:val="both"/>
       </w:pPr>
-      <w:bookmarkStart w:id="35" w:name="_Toc188097394"/>
+      <w:bookmarkStart w:id="37" w:name="_Toc188097394"/>
       <w:r>
         <w:lastRenderedPageBreak/>
         <w:t>PROJECT GANTT CHART/ TIMELINE CHART</w:t>
       </w:r>
-      <w:bookmarkEnd w:id="35"/>
+      <w:bookmarkEnd w:id="37"/>
     </w:p>
     <w:p>
       <w:pPr>
@@ -11700,7 +12164,7 @@
           <w:lang w:val="en-US"/>
         </w:rPr>
         <w:drawing>
-          <wp:inline distT="0" distB="0" distL="0" distR="0">
+          <wp:inline distT="0" distB="0" distL="0" distR="0" wp14:anchorId="6B4C2E7A" wp14:editId="649FFF1F">
             <wp:extent cx="5273040" cy="2072640"/>
             <wp:effectExtent l="0" t="0" r="3810" b="3810"/>
             <wp:docPr id="1" name="Picture 1"/>
@@ -11717,7 +12181,7 @@
                     </pic:cNvPicPr>
                   </pic:nvPicPr>
                   <pic:blipFill>
-                    <a:blip r:embed="rId47" cstate="print">
+                    <a:blip r:embed="rId38" cstate="print">
                       <a:extLst>
                         <a:ext uri="{28A0092B-C50C-407E-A947-70E740481C1C}">
                           <a14:useLocalDpi xmlns:a14="http://schemas.microsoft.com/office/drawing/2010/main" val="0"/>
@@ -11761,10 +12225,10 @@
           <w:szCs w:val="24"/>
         </w:rPr>
       </w:pPr>
-      <w:bookmarkStart w:id="36" w:name="_Toc188097327"/>
-      <w:bookmarkStart w:id="37" w:name="_Toc188095213"/>
-      <w:bookmarkStart w:id="38" w:name="_Toc187946448"/>
-      <w:bookmarkStart w:id="39" w:name="_Toc158655296"/>
+      <w:bookmarkStart w:id="38" w:name="_Toc188095213"/>
+      <w:bookmarkStart w:id="39" w:name="_Toc187946448"/>
+      <w:bookmarkStart w:id="40" w:name="_Toc158655296"/>
+      <w:bookmarkStart w:id="41" w:name="_Toc188102094"/>
       <w:r>
         <w:rPr>
           <w:i w:val="0"/>
@@ -11775,18 +12239,30 @@
         <w:t xml:space="preserve">Figure </w:t>
       </w:r>
       <w:r>
-        <w:fldChar w:fldCharType="begin"/>
-      </w:r>
-      <w:r>
         <w:rPr>
           <w:i w:val="0"/>
           <w:color w:val="000000" w:themeColor="text1"/>
           <w:sz w:val="24"/>
           <w:szCs w:val="24"/>
         </w:rPr>
+        <w:fldChar w:fldCharType="begin"/>
+      </w:r>
+      <w:r>
+        <w:rPr>
+          <w:i w:val="0"/>
+          <w:color w:val="000000" w:themeColor="text1"/>
+          <w:sz w:val="24"/>
+          <w:szCs w:val="24"/>
+        </w:rPr>
         <w:instrText xml:space="preserve"> STYLEREF 1 \s </w:instrText>
       </w:r>
       <w:r>
+        <w:rPr>
+          <w:i w:val="0"/>
+          <w:color w:val="000000" w:themeColor="text1"/>
+          <w:sz w:val="24"/>
+          <w:szCs w:val="24"/>
+        </w:rPr>
         <w:fldChar w:fldCharType="separate"/>
       </w:r>
       <w:r>
@@ -11800,19 +12276,13 @@
         <w:t>8</w:t>
       </w:r>
       <w:r>
-        <w:fldChar w:fldCharType="end"/>
-      </w:r>
-      <w:r>
         <w:rPr>
           <w:i w:val="0"/>
           <w:color w:val="000000" w:themeColor="text1"/>
           <w:sz w:val="24"/>
           <w:szCs w:val="24"/>
         </w:rPr>
-        <w:t>.</w:t>
-      </w:r>
-      <w:r>
-        <w:fldChar w:fldCharType="begin"/>
+        <w:fldChar w:fldCharType="end"/>
       </w:r>
       <w:r>
         <w:rPr>
@@ -11821,9 +12291,33 @@
           <w:sz w:val="24"/>
           <w:szCs w:val="24"/>
         </w:rPr>
+        <w:t>.</w:t>
+      </w:r>
+      <w:r>
+        <w:rPr>
+          <w:i w:val="0"/>
+          <w:color w:val="000000" w:themeColor="text1"/>
+          <w:sz w:val="24"/>
+          <w:szCs w:val="24"/>
+        </w:rPr>
+        <w:fldChar w:fldCharType="begin"/>
+      </w:r>
+      <w:r>
+        <w:rPr>
+          <w:i w:val="0"/>
+          <w:color w:val="000000" w:themeColor="text1"/>
+          <w:sz w:val="24"/>
+          <w:szCs w:val="24"/>
+        </w:rPr>
         <w:instrText xml:space="preserve"> SEQ Figure \* ARABIC \s 1 </w:instrText>
       </w:r>
       <w:r>
+        <w:rPr>
+          <w:i w:val="0"/>
+          <w:color w:val="000000" w:themeColor="text1"/>
+          <w:sz w:val="24"/>
+          <w:szCs w:val="24"/>
+        </w:rPr>
         <w:fldChar w:fldCharType="separate"/>
       </w:r>
       <w:r>
@@ -11837,21 +12331,27 @@
         <w:t>1</w:t>
       </w:r>
       <w:r>
-        <w:fldChar w:fldCharType="end"/>
-      </w:r>
-      <w:r>
         <w:rPr>
           <w:i w:val="0"/>
           <w:color w:val="000000" w:themeColor="text1"/>
           <w:sz w:val="24"/>
           <w:szCs w:val="24"/>
         </w:rPr>
+        <w:fldChar w:fldCharType="end"/>
+      </w:r>
+      <w:r>
+        <w:rPr>
+          <w:i w:val="0"/>
+          <w:color w:val="000000" w:themeColor="text1"/>
+          <w:sz w:val="24"/>
+          <w:szCs w:val="24"/>
+        </w:rPr>
         <w:t>: Timeline chart</w:t>
       </w:r>
-      <w:bookmarkEnd w:id="36"/>
-      <w:bookmarkEnd w:id="37"/>
       <w:bookmarkEnd w:id="38"/>
       <w:bookmarkEnd w:id="39"/>
+      <w:bookmarkEnd w:id="40"/>
+      <w:bookmarkEnd w:id="41"/>
     </w:p>
     <w:p>
       <w:pPr>
@@ -12918,12 +13418,12 @@
         </w:numPr>
         <w:spacing w:line="360" w:lineRule="auto"/>
       </w:pPr>
-      <w:bookmarkStart w:id="40" w:name="_Toc188097395"/>
+      <w:bookmarkStart w:id="42" w:name="_Toc188097395"/>
       <w:r>
         <w:lastRenderedPageBreak/>
         <w:t>TESTING</w:t>
       </w:r>
-      <w:bookmarkEnd w:id="40"/>
+      <w:bookmarkEnd w:id="42"/>
     </w:p>
     <w:p>
       <w:pPr>
@@ -13074,16 +13574,16 @@
           <w:bCs/>
         </w:rPr>
       </w:pPr>
-      <w:bookmarkStart w:id="41" w:name="_Toc188097396"/>
-      <w:bookmarkStart w:id="42" w:name="_Toc125805813"/>
+      <w:bookmarkStart w:id="43" w:name="_Toc188097396"/>
+      <w:bookmarkStart w:id="44" w:name="_Toc125805813"/>
       <w:r>
         <w:rPr>
           <w:bCs/>
         </w:rPr>
         <w:t>PROJECT RESULTS</w:t>
       </w:r>
-      <w:bookmarkEnd w:id="41"/>
-      <w:bookmarkEnd w:id="42"/>
+      <w:bookmarkEnd w:id="43"/>
+      <w:bookmarkEnd w:id="44"/>
     </w:p>
     <w:p>
       <w:pPr>
@@ -13180,16 +13680,14 @@
         <w:spacing w:line="360" w:lineRule="auto"/>
         <w:ind w:left="360"/>
       </w:pPr>
-      <w:bookmarkStart w:id="43" w:name="_Toc188097397"/>
-      <w:bookmarkStart w:id="44" w:name="_Toc125805814"/>
-      <w:bookmarkStart w:id="45" w:name="_GoBack"/>
-      <w:bookmarkEnd w:id="45"/>
+      <w:bookmarkStart w:id="45" w:name="_Toc188097397"/>
+      <w:bookmarkStart w:id="46" w:name="_Toc125805814"/>
       <w:r>
         <w:lastRenderedPageBreak/>
         <w:t>FUTURE ENHANCEMENTS</w:t>
       </w:r>
-      <w:bookmarkEnd w:id="43"/>
-      <w:bookmarkEnd w:id="44"/>
+      <w:bookmarkEnd w:id="45"/>
+      <w:bookmarkEnd w:id="46"/>
     </w:p>
     <w:p>
       <w:pPr>
@@ -13315,7 +13813,7 @@
           <w:lang w:val="en-US"/>
         </w:rPr>
       </w:pPr>
-      <w:bookmarkStart w:id="46" w:name="_Toc188097398"/>
+      <w:bookmarkStart w:id="47" w:name="_Toc188097398"/>
       <w:r>
         <w:rPr>
           <w:lang w:val="en-US"/>
@@ -13323,7 +13821,7 @@
         <w:lastRenderedPageBreak/>
         <w:t>CONCLUSION</w:t>
       </w:r>
-      <w:bookmarkEnd w:id="46"/>
+      <w:bookmarkEnd w:id="47"/>
     </w:p>
     <w:p>
       <w:pPr>
@@ -13376,14 +13874,14 @@
         </w:rPr>
         <w:br w:type="page"/>
       </w:r>
-      <w:bookmarkStart w:id="47" w:name="_Toc188097399"/>
-      <w:bookmarkStart w:id="48" w:name="_Toc125805816"/>
+      <w:bookmarkStart w:id="48" w:name="_Toc188097399"/>
+      <w:bookmarkStart w:id="49" w:name="_Toc125805816"/>
       <w:r>
         <w:lastRenderedPageBreak/>
         <w:t>ANNEXURES</w:t>
       </w:r>
-      <w:bookmarkEnd w:id="47"/>
       <w:bookmarkEnd w:id="48"/>
+      <w:bookmarkEnd w:id="49"/>
     </w:p>
     <w:p>
       <w:pPr>
@@ -15055,15 +15553,6 @@
   </w:num>
   <w:num w:numId="2">
     <w:abstractNumId w:val="2"/>
-    <w:lvlOverride w:ilvl="0"/>
-    <w:lvlOverride w:ilvl="1"/>
-    <w:lvlOverride w:ilvl="2"/>
-    <w:lvlOverride w:ilvl="3"/>
-    <w:lvlOverride w:ilvl="4"/>
-    <w:lvlOverride w:ilvl="5"/>
-    <w:lvlOverride w:ilvl="6"/>
-    <w:lvlOverride w:ilvl="7"/>
-    <w:lvlOverride w:ilvl="8"/>
   </w:num>
   <w:num w:numId="3">
     <w:abstractNumId w:val="1"/>
@@ -15097,87 +15586,24 @@
   </w:num>
   <w:num w:numId="4">
     <w:abstractNumId w:val="12"/>
-    <w:lvlOverride w:ilvl="0"/>
-    <w:lvlOverride w:ilvl="1"/>
-    <w:lvlOverride w:ilvl="2"/>
-    <w:lvlOverride w:ilvl="3"/>
-    <w:lvlOverride w:ilvl="4"/>
-    <w:lvlOverride w:ilvl="5"/>
-    <w:lvlOverride w:ilvl="6"/>
-    <w:lvlOverride w:ilvl="7"/>
-    <w:lvlOverride w:ilvl="8"/>
   </w:num>
   <w:num w:numId="5">
     <w:abstractNumId w:val="11"/>
-    <w:lvlOverride w:ilvl="0"/>
-    <w:lvlOverride w:ilvl="1"/>
-    <w:lvlOverride w:ilvl="2"/>
-    <w:lvlOverride w:ilvl="3"/>
-    <w:lvlOverride w:ilvl="4"/>
-    <w:lvlOverride w:ilvl="5"/>
-    <w:lvlOverride w:ilvl="6"/>
-    <w:lvlOverride w:ilvl="7"/>
-    <w:lvlOverride w:ilvl="8"/>
   </w:num>
   <w:num w:numId="6">
     <w:abstractNumId w:val="4"/>
-    <w:lvlOverride w:ilvl="0"/>
-    <w:lvlOverride w:ilvl="1"/>
-    <w:lvlOverride w:ilvl="2"/>
-    <w:lvlOverride w:ilvl="3"/>
-    <w:lvlOverride w:ilvl="4"/>
-    <w:lvlOverride w:ilvl="5"/>
-    <w:lvlOverride w:ilvl="6"/>
-    <w:lvlOverride w:ilvl="7"/>
-    <w:lvlOverride w:ilvl="8"/>
   </w:num>
   <w:num w:numId="7">
     <w:abstractNumId w:val="0"/>
-    <w:lvlOverride w:ilvl="0"/>
-    <w:lvlOverride w:ilvl="1"/>
-    <w:lvlOverride w:ilvl="2"/>
-    <w:lvlOverride w:ilvl="3"/>
-    <w:lvlOverride w:ilvl="4"/>
-    <w:lvlOverride w:ilvl="5"/>
-    <w:lvlOverride w:ilvl="6"/>
-    <w:lvlOverride w:ilvl="7"/>
-    <w:lvlOverride w:ilvl="8"/>
   </w:num>
   <w:num w:numId="8">
     <w:abstractNumId w:val="5"/>
-    <w:lvlOverride w:ilvl="0"/>
-    <w:lvlOverride w:ilvl="1"/>
-    <w:lvlOverride w:ilvl="2"/>
-    <w:lvlOverride w:ilvl="3"/>
-    <w:lvlOverride w:ilvl="4"/>
-    <w:lvlOverride w:ilvl="5"/>
-    <w:lvlOverride w:ilvl="6"/>
-    <w:lvlOverride w:ilvl="7"/>
-    <w:lvlOverride w:ilvl="8"/>
   </w:num>
   <w:num w:numId="9">
     <w:abstractNumId w:val="7"/>
-    <w:lvlOverride w:ilvl="0"/>
-    <w:lvlOverride w:ilvl="1"/>
-    <w:lvlOverride w:ilvl="2"/>
-    <w:lvlOverride w:ilvl="3"/>
-    <w:lvlOverride w:ilvl="4"/>
-    <w:lvlOverride w:ilvl="5"/>
-    <w:lvlOverride w:ilvl="6"/>
-    <w:lvlOverride w:ilvl="7"/>
-    <w:lvlOverride w:ilvl="8"/>
   </w:num>
   <w:num w:numId="10">
     <w:abstractNumId w:val="9"/>
-    <w:lvlOverride w:ilvl="0"/>
-    <w:lvlOverride w:ilvl="1"/>
-    <w:lvlOverride w:ilvl="2"/>
-    <w:lvlOverride w:ilvl="3"/>
-    <w:lvlOverride w:ilvl="4"/>
-    <w:lvlOverride w:ilvl="5"/>
-    <w:lvlOverride w:ilvl="6"/>
-    <w:lvlOverride w:ilvl="7"/>
-    <w:lvlOverride w:ilvl="8"/>
   </w:num>
   <w:num w:numId="11">
     <w:abstractNumId w:val="6"/>
@@ -15211,15 +15637,6 @@
   </w:num>
   <w:num w:numId="12">
     <w:abstractNumId w:val="8"/>
-    <w:lvlOverride w:ilvl="0"/>
-    <w:lvlOverride w:ilvl="1"/>
-    <w:lvlOverride w:ilvl="2"/>
-    <w:lvlOverride w:ilvl="3"/>
-    <w:lvlOverride w:ilvl="4"/>
-    <w:lvlOverride w:ilvl="5"/>
-    <w:lvlOverride w:ilvl="6"/>
-    <w:lvlOverride w:ilvl="7"/>
-    <w:lvlOverride w:ilvl="8"/>
   </w:num>
   <w:num w:numId="13">
     <w:abstractNumId w:val="10"/>
@@ -15990,7 +16407,6 @@
     <w:basedOn w:val="Normal"/>
     <w:next w:val="Normal"/>
     <w:uiPriority w:val="35"/>
-    <w:semiHidden/>
     <w:unhideWhenUsed/>
     <w:qFormat/>
     <w:rsid w:val="002613B4"/>
@@ -16373,6 +16789,7 @@
     <w:rsidRoot w:val="00310EB1"/>
     <w:rsid w:val="00033E76"/>
     <w:rsid w:val="00310EB1"/>
+    <w:rsid w:val="00FA37CB"/>
   </w:rsids>
   <m:mathPr>
     <m:mathFont m:val="Cambria Math"/>
@@ -17111,7 +17528,7 @@
 </file>
 
 <file path=customXml/itemProps1.xml><?xml version="1.0" encoding="utf-8"?>
-<ds:datastoreItem xmlns:ds="http://schemas.openxmlformats.org/officeDocument/2006/customXml" ds:itemID="{4824223E-3149-448B-8606-4AC43238A195}">
+<ds:datastoreItem xmlns:ds="http://schemas.openxmlformats.org/officeDocument/2006/customXml" ds:itemID="{8951543C-D765-499F-810A-A8F115BCEFB3}">
   <ds:schemaRefs>
     <ds:schemaRef ds:uri="http://schemas.openxmlformats.org/officeDocument/2006/bibliography"/>
   </ds:schemaRefs>

</xml_diff>

<commit_message>
project timeline(gantt) chart added
</commit_message>
<xml_diff>
--- a/Documents/Final Report-Dacademe.docx
+++ b/Documents/Final Report-Dacademe.docx
@@ -5395,8 +5395,6 @@
         </w:rPr>
         <w:fldChar w:fldCharType="end"/>
       </w:r>
-      <w:bookmarkStart w:id="5" w:name="_GoBack"/>
-      <w:bookmarkEnd w:id="5"/>
     </w:p>
     <w:p>
       <w:pPr>
@@ -5980,12 +5978,12 @@
         <w:ind w:left="270" w:hanging="270"/>
         <w:jc w:val="both"/>
       </w:pPr>
-      <w:bookmarkStart w:id="6" w:name="_Toc188097380"/>
+      <w:bookmarkStart w:id="5" w:name="_Toc188097380"/>
       <w:r>
         <w:lastRenderedPageBreak/>
         <w:t>INTRODUCTION</w:t>
       </w:r>
-      <w:bookmarkEnd w:id="6"/>
+      <w:bookmarkEnd w:id="5"/>
     </w:p>
     <w:p>
       <w:pPr>
@@ -6111,7 +6109,7 @@
           <w:szCs w:val="28"/>
         </w:rPr>
       </w:pPr>
-      <w:bookmarkStart w:id="7" w:name="_Toc188097381"/>
+      <w:bookmarkStart w:id="6" w:name="_Toc188097381"/>
       <w:r>
         <w:rPr>
           <w:szCs w:val="28"/>
@@ -6119,7 +6117,7 @@
         <w:lastRenderedPageBreak/>
         <w:t>PROBLEM STATEMENT</w:t>
       </w:r>
-      <w:bookmarkEnd w:id="7"/>
+      <w:bookmarkEnd w:id="6"/>
     </w:p>
     <w:p>
       <w:pPr>
@@ -6304,11 +6302,11 @@
         <w:ind w:left="270" w:hanging="270"/>
         <w:jc w:val="both"/>
       </w:pPr>
-      <w:bookmarkStart w:id="8" w:name="_Toc188097382"/>
+      <w:bookmarkStart w:id="7" w:name="_Toc188097382"/>
       <w:r>
         <w:t>OBJECTIVES</w:t>
       </w:r>
-      <w:bookmarkEnd w:id="8"/>
+      <w:bookmarkEnd w:id="7"/>
     </w:p>
     <w:p>
       <w:pPr>
@@ -6369,12 +6367,12 @@
         </w:numPr>
         <w:spacing w:line="360" w:lineRule="auto"/>
       </w:pPr>
-      <w:bookmarkStart w:id="9" w:name="_Toc188097383"/>
+      <w:bookmarkStart w:id="8" w:name="_Toc188097383"/>
       <w:r>
         <w:lastRenderedPageBreak/>
         <w:t>BACKGROUND STUDY</w:t>
       </w:r>
-      <w:bookmarkEnd w:id="9"/>
+      <w:bookmarkEnd w:id="8"/>
     </w:p>
     <w:p>
       <w:pPr>
@@ -6537,7 +6535,7 @@
           <w:szCs w:val="28"/>
         </w:rPr>
       </w:pPr>
-      <w:bookmarkStart w:id="10" w:name="_Toc188097384"/>
+      <w:bookmarkStart w:id="9" w:name="_Toc188097384"/>
       <w:r>
         <w:rPr>
           <w:szCs w:val="28"/>
@@ -6545,7 +6543,7 @@
         <w:lastRenderedPageBreak/>
         <w:t>FESIBILITY ANALYSIS</w:t>
       </w:r>
-      <w:bookmarkEnd w:id="10"/>
+      <w:bookmarkEnd w:id="9"/>
     </w:p>
     <w:p>
       <w:pPr>
@@ -7070,11 +7068,11 @@
         <w:ind w:left="270" w:hanging="270"/>
         <w:jc w:val="both"/>
       </w:pPr>
-      <w:bookmarkStart w:id="11" w:name="_Toc188097385"/>
+      <w:bookmarkStart w:id="10" w:name="_Toc188097385"/>
       <w:r>
         <w:t>REQUIREMENT ANALYSIS</w:t>
       </w:r>
-      <w:bookmarkEnd w:id="11"/>
+      <w:bookmarkEnd w:id="10"/>
     </w:p>
     <w:p>
       <w:pPr>
@@ -9188,8 +9186,8 @@
           <w:szCs w:val="24"/>
         </w:rPr>
       </w:pPr>
-      <w:bookmarkStart w:id="12" w:name="_Toc158660984"/>
-      <w:bookmarkStart w:id="13" w:name="_Toc188098333"/>
+      <w:bookmarkStart w:id="11" w:name="_Toc158660984"/>
+      <w:bookmarkStart w:id="12" w:name="_Toc188098333"/>
       <w:r>
         <w:rPr>
           <w:i w:val="0"/>
@@ -9273,8 +9271,8 @@
         </w:rPr>
         <w:t>: Requirements matrix</w:t>
       </w:r>
+      <w:bookmarkEnd w:id="11"/>
       <w:bookmarkEnd w:id="12"/>
-      <w:bookmarkEnd w:id="13"/>
     </w:p>
     <w:p>
       <w:pPr>
@@ -9295,14 +9293,14 @@
         <w:ind w:left="360"/>
         <w:jc w:val="both"/>
       </w:pPr>
-      <w:bookmarkStart w:id="14" w:name="_Toc188097386"/>
-      <w:bookmarkStart w:id="15" w:name="_Toc125805800"/>
+      <w:bookmarkStart w:id="13" w:name="_Toc188097386"/>
+      <w:bookmarkStart w:id="14" w:name="_Toc125805800"/>
       <w:r>
         <w:lastRenderedPageBreak/>
         <w:t>SYSTEM DESIGN</w:t>
       </w:r>
+      <w:bookmarkEnd w:id="13"/>
       <w:bookmarkEnd w:id="14"/>
-      <w:bookmarkEnd w:id="15"/>
     </w:p>
     <w:p>
       <w:pPr>
@@ -9321,11 +9319,11 @@
         </w:tabs>
         <w:spacing w:line="360" w:lineRule="auto"/>
       </w:pPr>
-      <w:bookmarkStart w:id="16" w:name="_Toc188097387"/>
+      <w:bookmarkStart w:id="15" w:name="_Toc188097387"/>
       <w:r>
         <w:t>6.1 ER-DIAGRAM</w:t>
       </w:r>
-      <w:bookmarkEnd w:id="16"/>
+      <w:bookmarkEnd w:id="15"/>
     </w:p>
     <w:p>
       <w:pPr>
@@ -9417,7 +9415,7 @@
           <w:szCs w:val="24"/>
         </w:rPr>
       </w:pPr>
-      <w:bookmarkStart w:id="17" w:name="_Toc188102084"/>
+      <w:bookmarkStart w:id="16" w:name="_Toc188102084"/>
       <w:r>
         <w:rPr>
           <w:i w:val="0"/>
@@ -9524,7 +9522,7 @@
         </w:rPr>
         <w:t xml:space="preserve"> ER- Diagram for User</w:t>
       </w:r>
-      <w:bookmarkEnd w:id="17"/>
+      <w:bookmarkEnd w:id="16"/>
     </w:p>
     <w:p>
       <w:pPr>
@@ -9546,6 +9544,10 @@
         <w:br w:type="page"/>
       </w:r>
       <w:r>
+        <w:rPr>
+          <w:noProof/>
+          <w:lang w:val="en-US"/>
+        </w:rPr>
         <w:lastRenderedPageBreak/>
         <w:drawing>
           <wp:inline distT="0" distB="0" distL="0" distR="0" wp14:anchorId="73A6BE39" wp14:editId="5EDC8332">
@@ -9594,7 +9596,7 @@
           <w:szCs w:val="24"/>
         </w:rPr>
       </w:pPr>
-      <w:bookmarkStart w:id="18" w:name="_Toc188102085"/>
+      <w:bookmarkStart w:id="17" w:name="_Toc188102085"/>
       <w:r>
         <w:rPr>
           <w:i w:val="0"/>
@@ -9701,7 +9703,7 @@
         </w:rPr>
         <w:t xml:space="preserve"> ER- Diagram for Admin</w:t>
       </w:r>
-      <w:bookmarkEnd w:id="18"/>
+      <w:bookmarkEnd w:id="17"/>
     </w:p>
     <w:p>
       <w:pPr>
@@ -9752,11 +9754,11 @@
         <w:lastRenderedPageBreak/>
         <w:t xml:space="preserve"> </w:t>
       </w:r>
-      <w:bookmarkStart w:id="19" w:name="_Toc188097388"/>
+      <w:bookmarkStart w:id="18" w:name="_Toc188097388"/>
       <w:r>
         <w:t>6.2 DATAFLOW DIAGRAM</w:t>
       </w:r>
-      <w:bookmarkEnd w:id="19"/>
+      <w:bookmarkEnd w:id="18"/>
     </w:p>
     <w:p>
       <w:pPr>
@@ -9909,7 +9911,7 @@
           <w:szCs w:val="24"/>
         </w:rPr>
       </w:pPr>
-      <w:bookmarkStart w:id="20" w:name="_Toc188102086"/>
+      <w:bookmarkStart w:id="19" w:name="_Toc188102086"/>
       <w:r>
         <w:rPr>
           <w:i w:val="0"/>
@@ -10016,7 +10018,7 @@
         </w:rPr>
         <w:t xml:space="preserve"> Level-0, DFD</w:t>
       </w:r>
-      <w:bookmarkEnd w:id="20"/>
+      <w:bookmarkEnd w:id="19"/>
     </w:p>
     <w:p>
       <w:pPr>
@@ -10107,7 +10109,7 @@
           <w:szCs w:val="24"/>
         </w:rPr>
       </w:pPr>
-      <w:bookmarkStart w:id="21" w:name="_Toc188102087"/>
+      <w:bookmarkStart w:id="20" w:name="_Toc188102087"/>
       <w:r>
         <w:rPr>
           <w:i w:val="0"/>
@@ -10214,7 +10216,7 @@
         </w:rPr>
         <w:t xml:space="preserve">  Level-1 DFD for User</w:t>
       </w:r>
-      <w:bookmarkEnd w:id="21"/>
+      <w:bookmarkEnd w:id="20"/>
     </w:p>
     <w:p>
       <w:pPr>
@@ -10303,7 +10305,7 @@
           <w:szCs w:val="24"/>
         </w:rPr>
       </w:pPr>
-      <w:bookmarkStart w:id="22" w:name="_Toc188102088"/>
+      <w:bookmarkStart w:id="21" w:name="_Toc188102088"/>
       <w:r>
         <w:rPr>
           <w:i w:val="0"/>
@@ -10410,7 +10412,7 @@
         </w:rPr>
         <w:t xml:space="preserve">  Level-1, DFD for admin</w:t>
       </w:r>
-      <w:bookmarkEnd w:id="22"/>
+      <w:bookmarkEnd w:id="21"/>
     </w:p>
     <w:p>
       <w:pPr>
@@ -10516,7 +10518,7 @@
           <w:szCs w:val="24"/>
         </w:rPr>
       </w:pPr>
-      <w:bookmarkStart w:id="23" w:name="_Toc188102089"/>
+      <w:bookmarkStart w:id="22" w:name="_Toc188102089"/>
       <w:r>
         <w:rPr>
           <w:i w:val="0"/>
@@ -10623,7 +10625,7 @@
         </w:rPr>
         <w:t xml:space="preserve"> Level-2, DFD for user login</w:t>
       </w:r>
-      <w:bookmarkEnd w:id="23"/>
+      <w:bookmarkEnd w:id="22"/>
     </w:p>
     <w:p>
       <w:pPr>
@@ -10701,7 +10703,7 @@
           <w:szCs w:val="24"/>
         </w:rPr>
       </w:pPr>
-      <w:bookmarkStart w:id="24" w:name="_Toc188102090"/>
+      <w:bookmarkStart w:id="23" w:name="_Toc188102090"/>
       <w:r>
         <w:rPr>
           <w:i w:val="0"/>
@@ -10808,7 +10810,7 @@
         </w:rPr>
         <w:t xml:space="preserve"> Level-2, DFD for User Register</w:t>
       </w:r>
-      <w:bookmarkEnd w:id="24"/>
+      <w:bookmarkEnd w:id="23"/>
     </w:p>
     <w:p>
       <w:pPr>
@@ -10902,7 +10904,7 @@
           <w:szCs w:val="24"/>
         </w:rPr>
       </w:pPr>
-      <w:bookmarkStart w:id="25" w:name="_Toc188102091"/>
+      <w:bookmarkStart w:id="24" w:name="_Toc188102091"/>
       <w:r>
         <w:rPr>
           <w:i w:val="0"/>
@@ -11009,7 +11011,7 @@
         </w:rPr>
         <w:t xml:space="preserve"> Level-2, DFD for free course</w:t>
       </w:r>
-      <w:bookmarkEnd w:id="25"/>
+      <w:bookmarkEnd w:id="24"/>
     </w:p>
     <w:p>
       <w:pPr>
@@ -11091,7 +11093,7 @@
           <w:szCs w:val="24"/>
         </w:rPr>
       </w:pPr>
-      <w:bookmarkStart w:id="26" w:name="_Toc188102092"/>
+      <w:bookmarkStart w:id="25" w:name="_Toc188102092"/>
       <w:r>
         <w:rPr>
           <w:i w:val="0"/>
@@ -11198,7 +11200,7 @@
         </w:rPr>
         <w:t xml:space="preserve"> Level-2, DFD for token purchase</w:t>
       </w:r>
-      <w:bookmarkEnd w:id="26"/>
+      <w:bookmarkEnd w:id="25"/>
     </w:p>
     <w:p>
       <w:pPr>
@@ -11622,12 +11624,12 @@
         <w:ind w:left="270" w:hanging="270"/>
         <w:jc w:val="both"/>
       </w:pPr>
-      <w:bookmarkStart w:id="27" w:name="_Toc188097389"/>
+      <w:bookmarkStart w:id="26" w:name="_Toc188097389"/>
       <w:r>
         <w:lastRenderedPageBreak/>
         <w:t>METHODOLOGY</w:t>
       </w:r>
-      <w:bookmarkEnd w:id="27"/>
+      <w:bookmarkEnd w:id="26"/>
     </w:p>
     <w:p>
       <w:pPr>
@@ -11743,7 +11745,7 @@
           <w:szCs w:val="24"/>
         </w:rPr>
       </w:pPr>
-      <w:bookmarkStart w:id="28" w:name="_Toc188102093"/>
+      <w:bookmarkStart w:id="27" w:name="_Toc188102093"/>
       <w:r>
         <w:rPr>
           <w:i w:val="0"/>
@@ -11850,7 +11852,7 @@
         </w:rPr>
         <w:t xml:space="preserve"> Spiral Model</w:t>
       </w:r>
-      <w:bookmarkEnd w:id="28"/>
+      <w:bookmarkEnd w:id="27"/>
     </w:p>
     <w:p>
       <w:pPr>
@@ -11923,13 +11925,13 @@
         <w:spacing w:before="40" w:after="0" w:line="360" w:lineRule="auto"/>
         <w:jc w:val="both"/>
       </w:pPr>
-      <w:bookmarkStart w:id="29" w:name="_Toc188097390"/>
-      <w:bookmarkStart w:id="30" w:name="_Toc178603526"/>
+      <w:bookmarkStart w:id="28" w:name="_Toc188097390"/>
+      <w:bookmarkStart w:id="29" w:name="_Toc178603526"/>
       <w:r>
         <w:t>7.1 Planning Phase</w:t>
       </w:r>
+      <w:bookmarkEnd w:id="28"/>
       <w:bookmarkEnd w:id="29"/>
-      <w:bookmarkEnd w:id="30"/>
       <w:r>
         <w:t xml:space="preserve"> </w:t>
       </w:r>
@@ -11976,13 +11978,13 @@
         <w:ind w:left="360"/>
         <w:jc w:val="both"/>
       </w:pPr>
-      <w:bookmarkStart w:id="31" w:name="_Toc188097391"/>
-      <w:bookmarkStart w:id="32" w:name="_Toc178603527"/>
+      <w:bookmarkStart w:id="30" w:name="_Toc188097391"/>
+      <w:bookmarkStart w:id="31" w:name="_Toc178603527"/>
       <w:r>
         <w:t>Risk Analysis</w:t>
       </w:r>
+      <w:bookmarkEnd w:id="30"/>
       <w:bookmarkEnd w:id="31"/>
-      <w:bookmarkEnd w:id="32"/>
     </w:p>
     <w:p>
       <w:pPr>
@@ -12026,13 +12028,13 @@
         <w:ind w:left="360"/>
         <w:jc w:val="both"/>
       </w:pPr>
-      <w:bookmarkStart w:id="33" w:name="_Toc188097392"/>
-      <w:bookmarkStart w:id="34" w:name="_Toc178603528"/>
+      <w:bookmarkStart w:id="32" w:name="_Toc188097392"/>
+      <w:bookmarkStart w:id="33" w:name="_Toc178603528"/>
       <w:r>
         <w:t>Engineering</w:t>
       </w:r>
+      <w:bookmarkEnd w:id="32"/>
       <w:bookmarkEnd w:id="33"/>
-      <w:bookmarkEnd w:id="34"/>
     </w:p>
     <w:p>
       <w:pPr>
@@ -12076,13 +12078,13 @@
         <w:ind w:left="360"/>
         <w:jc w:val="both"/>
       </w:pPr>
-      <w:bookmarkStart w:id="35" w:name="_Toc188097393"/>
-      <w:bookmarkStart w:id="36" w:name="_Toc178603529"/>
+      <w:bookmarkStart w:id="34" w:name="_Toc188097393"/>
+      <w:bookmarkStart w:id="35" w:name="_Toc178603529"/>
       <w:r>
         <w:t>Evaluation</w:t>
       </w:r>
+      <w:bookmarkEnd w:id="34"/>
       <w:bookmarkEnd w:id="35"/>
-      <w:bookmarkEnd w:id="36"/>
     </w:p>
     <w:p>
       <w:pPr>
@@ -12136,25 +12138,22 @@
         <w:ind w:left="270" w:hanging="270"/>
         <w:jc w:val="both"/>
       </w:pPr>
-      <w:bookmarkStart w:id="37" w:name="_Toc188097394"/>
+      <w:bookmarkStart w:id="36" w:name="_Toc188097394"/>
       <w:r>
         <w:lastRenderedPageBreak/>
         <w:t>PROJECT GANTT CHART/ TIMELINE CHART</w:t>
       </w:r>
+      <w:bookmarkEnd w:id="36"/>
+    </w:p>
+    <w:p>
+      <w:pPr>
+        <w:spacing w:line="360" w:lineRule="auto"/>
+      </w:pPr>
+      <w:bookmarkStart w:id="37" w:name="_GoBack"/>
       <w:bookmarkEnd w:id="37"/>
     </w:p>
     <w:p>
       <w:pPr>
-        <w:spacing w:line="360" w:lineRule="auto"/>
-      </w:pPr>
-    </w:p>
-    <w:p>
-      <w:pPr>
-        <w:spacing w:line="360" w:lineRule="auto"/>
-      </w:pPr>
-    </w:p>
-    <w:p>
-      <w:pPr>
         <w:keepNext/>
         <w:spacing w:line="360" w:lineRule="auto"/>
       </w:pPr>
@@ -12163,54 +12162,30 @@
           <w:noProof/>
           <w:lang w:val="en-US"/>
         </w:rPr>
-        <w:drawing>
-          <wp:inline distT="0" distB="0" distL="0" distR="0" wp14:anchorId="6B4C2E7A" wp14:editId="649FFF1F">
-            <wp:extent cx="5273040" cy="2072640"/>
-            <wp:effectExtent l="0" t="0" r="3810" b="3810"/>
-            <wp:docPr id="1" name="Picture 1"/>
-            <wp:cNvGraphicFramePr>
-              <a:graphicFrameLocks xmlns:a="http://schemas.openxmlformats.org/drawingml/2006/main" noChangeAspect="1"/>
-            </wp:cNvGraphicFramePr>
-            <a:graphic xmlns:a="http://schemas.openxmlformats.org/drawingml/2006/main">
-              <a:graphicData uri="http://schemas.openxmlformats.org/drawingml/2006/picture">
-                <pic:pic xmlns:pic="http://schemas.openxmlformats.org/drawingml/2006/picture">
-                  <pic:nvPicPr>
-                    <pic:cNvPr id="0" name="Picture 6"/>
-                    <pic:cNvPicPr>
-                      <a:picLocks noChangeAspect="1" noChangeArrowheads="1"/>
-                    </pic:cNvPicPr>
-                  </pic:nvPicPr>
-                  <pic:blipFill>
-                    <a:blip r:embed="rId38" cstate="print">
-                      <a:extLst>
-                        <a:ext uri="{28A0092B-C50C-407E-A947-70E740481C1C}">
-                          <a14:useLocalDpi xmlns:a14="http://schemas.microsoft.com/office/drawing/2010/main" val="0"/>
-                        </a:ext>
-                      </a:extLst>
-                    </a:blip>
-                    <a:srcRect/>
-                    <a:stretch>
-                      <a:fillRect/>
-                    </a:stretch>
-                  </pic:blipFill>
-                  <pic:spPr bwMode="auto">
-                    <a:xfrm>
-                      <a:off x="0" y="0"/>
-                      <a:ext cx="5273040" cy="2072640"/>
-                    </a:xfrm>
-                    <a:prstGeom prst="rect">
-                      <a:avLst/>
-                    </a:prstGeom>
-                    <a:noFill/>
-                    <a:ln>
-                      <a:noFill/>
-                    </a:ln>
-                  </pic:spPr>
-                </pic:pic>
-              </a:graphicData>
-            </a:graphic>
-          </wp:inline>
-        </w:drawing>
+        <w:pict>
+          <v:shapetype id="_x0000_t75" coordsize="21600,21600" o:spt="75" o:preferrelative="t" path="m@4@5l@4@11@9@11@9@5xe" filled="f" stroked="f">
+            <v:stroke joinstyle="miter"/>
+            <v:formulas>
+              <v:f eqn="if lineDrawn pixelLineWidth 0"/>
+              <v:f eqn="sum @0 1 0"/>
+              <v:f eqn="sum 0 0 @1"/>
+              <v:f eqn="prod @2 1 2"/>
+              <v:f eqn="prod @3 21600 pixelWidth"/>
+              <v:f eqn="prod @3 21600 pixelHeight"/>
+              <v:f eqn="sum @0 0 1"/>
+              <v:f eqn="prod @6 1 2"/>
+              <v:f eqn="prod @7 21600 pixelWidth"/>
+              <v:f eqn="sum @8 21600 0"/>
+              <v:f eqn="prod @7 21600 pixelHeight"/>
+              <v:f eqn="sum @10 21600 0"/>
+            </v:formulas>
+            <v:path o:extrusionok="f" gradientshapeok="t" o:connecttype="rect"/>
+            <o:lock v:ext="edit" aspectratio="t"/>
+          </v:shapetype>
+          <v:shape id="_x0000_i1025" type="#_x0000_t75" style="width:6in;height:149.4pt">
+            <v:imagedata r:id="rId38" o:title="project gantt chart"/>
+          </v:shape>
+        </w:pict>
       </w:r>
     </w:p>
     <w:p>
@@ -16788,6 +16763,7 @@
   <w:rsids>
     <w:rsidRoot w:val="00310EB1"/>
     <w:rsid w:val="00033E76"/>
+    <w:rsid w:val="002E5F06"/>
     <w:rsid w:val="00310EB1"/>
     <w:rsid w:val="00FA37CB"/>
   </w:rsids>
@@ -17528,7 +17504,7 @@
 </file>
 
 <file path=customXml/itemProps1.xml><?xml version="1.0" encoding="utf-8"?>
-<ds:datastoreItem xmlns:ds="http://schemas.openxmlformats.org/officeDocument/2006/customXml" ds:itemID="{8951543C-D765-499F-810A-A8F115BCEFB3}">
+<ds:datastoreItem xmlns:ds="http://schemas.openxmlformats.org/officeDocument/2006/customXml" ds:itemID="{C07768C7-BFDD-4AF9-8FDB-144A460D1A9F}">
   <ds:schemaRefs>
     <ds:schemaRef ds:uri="http://schemas.openxmlformats.org/officeDocument/2006/bibliography"/>
   </ds:schemaRefs>

</xml_diff>